<commit_message>
Added MOSCOW and Non Functional Requirements
In this commit the MOSCOW and the non functioning requirements are added
to the URS
</commit_message>
<xml_diff>
--- a/URS.WCF.docx
+++ b/URS.WCF.docx
@@ -265,9 +265,6 @@
                 </w:rPr>
                 <w:alias w:val="Subtitle"/>
                 <w:id w:val="276713189"/>
-                <w:placeholder>
-                  <w:docPart w:val="818859DD032B4853848F5B7FD2812AEA"/>
-                </w:placeholder>
                 <w:dataBinding w:prefixMappings="xmlns:ns0='http://schemas.openxmlformats.org/package/2006/metadata/core-properties' xmlns:ns1='http://purl.org/dc/elements/1.1/'" w:xpath="/ns0:coreProperties[1]/ns1:subject[1]" w:storeItemID="{6C3C8BC8-F283-45AE-878A-BAB7291924A1}"/>
                 <w:text/>
               </w:sdtPr>
@@ -325,21 +322,7 @@
                       <w:rPr>
                         <w:rFonts w:eastAsiaTheme="majorEastAsia"/>
                       </w:rPr>
-                      <w:t xml:space="preserve"> </w:t>
-                    </w:r>
-                    <w:proofErr w:type="spellStart"/>
-                    <w:r>
-                      <w:rPr>
-                        <w:rFonts w:eastAsiaTheme="majorEastAsia"/>
-                      </w:rPr>
-                      <w:t>Ivana</w:t>
-                    </w:r>
-                    <w:proofErr w:type="spellEnd"/>
-                    <w:r>
-                      <w:rPr>
-                        <w:rFonts w:eastAsiaTheme="majorEastAsia"/>
-                      </w:rPr>
-                      <w:t xml:space="preserve"> </w:t>
+                      <w:t xml:space="preserve"> Ivana </w:t>
                     </w:r>
                     <w:proofErr w:type="spellStart"/>
                     <w:r>
@@ -479,8 +462,6 @@
       <w:r>
         <w:br w:type="page"/>
       </w:r>
-      <w:bookmarkStart w:id="0" w:name="_GoBack"/>
-      <w:bookmarkEnd w:id="0"/>
     </w:p>
     <w:p>
       <w:pPr>
@@ -1527,6 +1508,2038 @@
       </w:tr>
     </w:tbl>
     <w:p/>
+    <w:p>
+      <w:pPr>
+        <w:pStyle w:val="Heading1"/>
+      </w:pPr>
+      <w:r>
+        <w:lastRenderedPageBreak/>
+        <w:t xml:space="preserve">2.3. </w:t>
+      </w:r>
+      <w:r>
+        <w:t>NON-FUNCTIONAL</w:t>
+      </w:r>
+      <w:r>
+        <w:t xml:space="preserve"> </w:t>
+      </w:r>
+      <w:r>
+        <w:t>REQUIREMENTS</w:t>
+      </w:r>
+    </w:p>
+    <w:tbl>
+      <w:tblPr>
+        <w:tblW w:w="0" w:type="auto"/>
+        <w:tblBorders>
+          <w:top w:val="single" w:sz="8" w:space="0" w:color="000000"/>
+          <w:left w:val="single" w:sz="8" w:space="0" w:color="000000"/>
+          <w:bottom w:val="single" w:sz="8" w:space="0" w:color="000000"/>
+          <w:right w:val="single" w:sz="8" w:space="0" w:color="000000"/>
+          <w:insideH w:val="single" w:sz="8" w:space="0" w:color="000000"/>
+          <w:insideV w:val="single" w:sz="8" w:space="0" w:color="000000"/>
+        </w:tblBorders>
+        <w:tblLook w:val="04A0" w:firstRow="1" w:lastRow="0" w:firstColumn="1" w:lastColumn="0" w:noHBand="0" w:noVBand="1"/>
+      </w:tblPr>
+      <w:tblGrid>
+        <w:gridCol w:w="558"/>
+        <w:gridCol w:w="9018"/>
+      </w:tblGrid>
+      <w:tr>
+        <w:trPr>
+          <w:trHeight w:val="277"/>
+        </w:trPr>
+        <w:tc>
+          <w:tcPr>
+            <w:tcW w:w="558" w:type="dxa"/>
+            <w:tcBorders>
+              <w:top w:val="single" w:sz="8" w:space="0" w:color="000000"/>
+              <w:left w:val="single" w:sz="8" w:space="0" w:color="000000"/>
+              <w:bottom w:val="single" w:sz="18" w:space="0" w:color="000000"/>
+              <w:right w:val="single" w:sz="8" w:space="0" w:color="000000"/>
+            </w:tcBorders>
+            <w:shd w:val="clear" w:color="auto" w:fill="auto"/>
+          </w:tcPr>
+          <w:p>
+            <w:pPr>
+              <w:pStyle w:val="NoSpacing"/>
+              <w:rPr>
+                <w:rFonts w:eastAsia="Times New Roman"/>
+                <w:b/>
+                <w:sz w:val="32"/>
+                <w:szCs w:val="32"/>
+              </w:rPr>
+            </w:pPr>
+            <w:r>
+              <w:rPr>
+                <w:rFonts w:eastAsia="Times New Roman"/>
+                <w:b/>
+                <w:sz w:val="32"/>
+                <w:szCs w:val="32"/>
+              </w:rPr>
+              <w:t>Nr</w:t>
+            </w:r>
+          </w:p>
+        </w:tc>
+        <w:tc>
+          <w:tcPr>
+            <w:tcW w:w="9018" w:type="dxa"/>
+            <w:tcBorders>
+              <w:top w:val="single" w:sz="8" w:space="0" w:color="000000"/>
+              <w:left w:val="single" w:sz="8" w:space="0" w:color="000000"/>
+              <w:bottom w:val="single" w:sz="18" w:space="0" w:color="000000"/>
+              <w:right w:val="single" w:sz="8" w:space="0" w:color="000000"/>
+            </w:tcBorders>
+            <w:shd w:val="clear" w:color="auto" w:fill="auto"/>
+          </w:tcPr>
+          <w:p>
+            <w:pPr>
+              <w:pStyle w:val="NoSpacing"/>
+              <w:rPr>
+                <w:rFonts w:eastAsia="Times New Roman"/>
+                <w:sz w:val="32"/>
+                <w:szCs w:val="32"/>
+              </w:rPr>
+            </w:pPr>
+            <w:r>
+              <w:rPr>
+                <w:rFonts w:eastAsia="Times New Roman"/>
+                <w:sz w:val="32"/>
+                <w:szCs w:val="32"/>
+              </w:rPr>
+              <w:t>Description</w:t>
+            </w:r>
+          </w:p>
+        </w:tc>
+      </w:tr>
+      <w:tr>
+        <w:tc>
+          <w:tcPr>
+            <w:tcW w:w="558" w:type="dxa"/>
+            <w:tcBorders>
+              <w:top w:val="single" w:sz="8" w:space="0" w:color="000000"/>
+              <w:left w:val="single" w:sz="8" w:space="0" w:color="000000"/>
+              <w:bottom w:val="single" w:sz="8" w:space="0" w:color="000000"/>
+              <w:right w:val="single" w:sz="8" w:space="0" w:color="000000"/>
+            </w:tcBorders>
+            <w:shd w:val="clear" w:color="auto" w:fill="C0C0C0"/>
+          </w:tcPr>
+          <w:p>
+            <w:pPr>
+              <w:rPr>
+                <w:rFonts w:eastAsia="Times New Roman"/>
+                <w:b/>
+                <w:bCs/>
+                <w:sz w:val="32"/>
+                <w:szCs w:val="32"/>
+              </w:rPr>
+            </w:pPr>
+            <w:r>
+              <w:rPr>
+                <w:rFonts w:eastAsia="Times New Roman"/>
+                <w:b/>
+                <w:bCs/>
+                <w:sz w:val="32"/>
+                <w:szCs w:val="32"/>
+              </w:rPr>
+              <w:t>1</w:t>
+            </w:r>
+          </w:p>
+        </w:tc>
+        <w:tc>
+          <w:tcPr>
+            <w:tcW w:w="9018" w:type="dxa"/>
+            <w:tcBorders>
+              <w:top w:val="single" w:sz="8" w:space="0" w:color="000000"/>
+              <w:left w:val="single" w:sz="8" w:space="0" w:color="000000"/>
+              <w:bottom w:val="single" w:sz="8" w:space="0" w:color="000000"/>
+              <w:right w:val="single" w:sz="8" w:space="0" w:color="000000"/>
+            </w:tcBorders>
+            <w:shd w:val="clear" w:color="auto" w:fill="C0C0C0"/>
+          </w:tcPr>
+          <w:p>
+            <w:pPr>
+              <w:rPr>
+                <w:sz w:val="32"/>
+                <w:szCs w:val="32"/>
+              </w:rPr>
+            </w:pPr>
+            <w:r>
+              <w:rPr>
+                <w:sz w:val="32"/>
+                <w:szCs w:val="32"/>
+              </w:rPr>
+              <w:t>GUI should be easy to use</w:t>
+            </w:r>
+          </w:p>
+        </w:tc>
+      </w:tr>
+      <w:tr>
+        <w:tc>
+          <w:tcPr>
+            <w:tcW w:w="558" w:type="dxa"/>
+            <w:tcBorders>
+              <w:top w:val="single" w:sz="8" w:space="0" w:color="000000"/>
+              <w:left w:val="single" w:sz="8" w:space="0" w:color="000000"/>
+              <w:bottom w:val="single" w:sz="8" w:space="0" w:color="000000"/>
+              <w:right w:val="single" w:sz="8" w:space="0" w:color="000000"/>
+            </w:tcBorders>
+            <w:shd w:val="clear" w:color="auto" w:fill="auto"/>
+          </w:tcPr>
+          <w:p>
+            <w:pPr>
+              <w:rPr>
+                <w:rFonts w:eastAsia="Times New Roman"/>
+                <w:b/>
+                <w:bCs/>
+                <w:sz w:val="32"/>
+                <w:szCs w:val="32"/>
+              </w:rPr>
+            </w:pPr>
+            <w:r>
+              <w:rPr>
+                <w:rFonts w:eastAsia="Times New Roman"/>
+                <w:b/>
+                <w:bCs/>
+                <w:sz w:val="32"/>
+                <w:szCs w:val="32"/>
+              </w:rPr>
+              <w:t>2</w:t>
+            </w:r>
+          </w:p>
+        </w:tc>
+        <w:tc>
+          <w:tcPr>
+            <w:tcW w:w="9018" w:type="dxa"/>
+            <w:tcBorders>
+              <w:top w:val="single" w:sz="8" w:space="0" w:color="000000"/>
+              <w:left w:val="single" w:sz="8" w:space="0" w:color="000000"/>
+              <w:bottom w:val="single" w:sz="8" w:space="0" w:color="000000"/>
+              <w:right w:val="single" w:sz="8" w:space="0" w:color="000000"/>
+            </w:tcBorders>
+            <w:shd w:val="clear" w:color="auto" w:fill="auto"/>
+          </w:tcPr>
+          <w:p>
+            <w:pPr>
+              <w:rPr>
+                <w:sz w:val="32"/>
+                <w:szCs w:val="32"/>
+              </w:rPr>
+            </w:pPr>
+            <w:r>
+              <w:rPr>
+                <w:sz w:val="32"/>
+                <w:szCs w:val="32"/>
+              </w:rPr>
+              <w:t>System should display outputs from one user to the others users within the same session</w:t>
+            </w:r>
+          </w:p>
+        </w:tc>
+      </w:tr>
+      <w:tr>
+        <w:tc>
+          <w:tcPr>
+            <w:tcW w:w="558" w:type="dxa"/>
+            <w:tcBorders>
+              <w:top w:val="single" w:sz="8" w:space="0" w:color="000000"/>
+              <w:left w:val="single" w:sz="8" w:space="0" w:color="000000"/>
+              <w:bottom w:val="single" w:sz="8" w:space="0" w:color="000000"/>
+              <w:right w:val="single" w:sz="8" w:space="0" w:color="000000"/>
+            </w:tcBorders>
+            <w:shd w:val="clear" w:color="auto" w:fill="C0C0C0"/>
+          </w:tcPr>
+          <w:p>
+            <w:pPr>
+              <w:rPr>
+                <w:rFonts w:eastAsia="Times New Roman"/>
+                <w:b/>
+                <w:bCs/>
+                <w:sz w:val="32"/>
+                <w:szCs w:val="32"/>
+              </w:rPr>
+            </w:pPr>
+            <w:r>
+              <w:rPr>
+                <w:rFonts w:eastAsia="Times New Roman"/>
+                <w:b/>
+                <w:bCs/>
+                <w:sz w:val="32"/>
+                <w:szCs w:val="32"/>
+              </w:rPr>
+              <w:t>3</w:t>
+            </w:r>
+          </w:p>
+        </w:tc>
+        <w:tc>
+          <w:tcPr>
+            <w:tcW w:w="9018" w:type="dxa"/>
+            <w:tcBorders>
+              <w:top w:val="single" w:sz="8" w:space="0" w:color="000000"/>
+              <w:left w:val="single" w:sz="8" w:space="0" w:color="000000"/>
+              <w:bottom w:val="single" w:sz="8" w:space="0" w:color="000000"/>
+              <w:right w:val="single" w:sz="8" w:space="0" w:color="000000"/>
+            </w:tcBorders>
+            <w:shd w:val="clear" w:color="auto" w:fill="C0C0C0"/>
+          </w:tcPr>
+          <w:p>
+            <w:pPr>
+              <w:rPr>
+                <w:sz w:val="32"/>
+                <w:szCs w:val="32"/>
+              </w:rPr>
+            </w:pPr>
+            <w:r>
+              <w:rPr>
+                <w:sz w:val="32"/>
+                <w:szCs w:val="32"/>
+              </w:rPr>
+              <w:t>System should respond fast to user inputs</w:t>
+            </w:r>
+          </w:p>
+        </w:tc>
+      </w:tr>
+      <w:tr>
+        <w:tc>
+          <w:tcPr>
+            <w:tcW w:w="558" w:type="dxa"/>
+            <w:tcBorders>
+              <w:top w:val="single" w:sz="8" w:space="0" w:color="000000"/>
+              <w:left w:val="single" w:sz="8" w:space="0" w:color="000000"/>
+              <w:bottom w:val="single" w:sz="8" w:space="0" w:color="000000"/>
+              <w:right w:val="single" w:sz="8" w:space="0" w:color="000000"/>
+            </w:tcBorders>
+            <w:shd w:val="clear" w:color="auto" w:fill="auto"/>
+          </w:tcPr>
+          <w:p>
+            <w:pPr>
+              <w:rPr>
+                <w:rFonts w:eastAsia="Times New Roman"/>
+                <w:b/>
+                <w:bCs/>
+                <w:sz w:val="32"/>
+                <w:szCs w:val="32"/>
+              </w:rPr>
+            </w:pPr>
+            <w:r>
+              <w:rPr>
+                <w:rFonts w:eastAsia="Times New Roman"/>
+                <w:b/>
+                <w:bCs/>
+                <w:sz w:val="32"/>
+                <w:szCs w:val="32"/>
+              </w:rPr>
+              <w:t>4</w:t>
+            </w:r>
+          </w:p>
+        </w:tc>
+        <w:tc>
+          <w:tcPr>
+            <w:tcW w:w="9018" w:type="dxa"/>
+            <w:tcBorders>
+              <w:top w:val="single" w:sz="8" w:space="0" w:color="000000"/>
+              <w:left w:val="single" w:sz="8" w:space="0" w:color="000000"/>
+              <w:bottom w:val="single" w:sz="8" w:space="0" w:color="000000"/>
+              <w:right w:val="single" w:sz="8" w:space="0" w:color="000000"/>
+            </w:tcBorders>
+            <w:shd w:val="clear" w:color="auto" w:fill="auto"/>
+          </w:tcPr>
+          <w:p>
+            <w:pPr>
+              <w:rPr>
+                <w:sz w:val="32"/>
+                <w:szCs w:val="32"/>
+              </w:rPr>
+            </w:pPr>
+            <w:r>
+              <w:rPr>
+                <w:sz w:val="32"/>
+                <w:szCs w:val="32"/>
+              </w:rPr>
+              <w:t>System should have stable connectivity in order to provide stable user interaction</w:t>
+            </w:r>
+          </w:p>
+        </w:tc>
+      </w:tr>
+      <w:tr>
+        <w:tc>
+          <w:tcPr>
+            <w:tcW w:w="558" w:type="dxa"/>
+            <w:tcBorders>
+              <w:top w:val="single" w:sz="8" w:space="0" w:color="000000"/>
+              <w:left w:val="single" w:sz="8" w:space="0" w:color="000000"/>
+              <w:bottom w:val="single" w:sz="8" w:space="0" w:color="000000"/>
+              <w:right w:val="single" w:sz="8" w:space="0" w:color="000000"/>
+            </w:tcBorders>
+            <w:shd w:val="clear" w:color="auto" w:fill="C0C0C0"/>
+          </w:tcPr>
+          <w:p>
+            <w:pPr>
+              <w:rPr>
+                <w:rFonts w:eastAsia="Times New Roman"/>
+                <w:b/>
+                <w:bCs/>
+                <w:sz w:val="32"/>
+                <w:szCs w:val="32"/>
+              </w:rPr>
+            </w:pPr>
+            <w:r>
+              <w:rPr>
+                <w:rFonts w:eastAsia="Times New Roman"/>
+                <w:b/>
+                <w:bCs/>
+                <w:sz w:val="32"/>
+                <w:szCs w:val="32"/>
+              </w:rPr>
+              <w:t>5</w:t>
+            </w:r>
+          </w:p>
+        </w:tc>
+        <w:tc>
+          <w:tcPr>
+            <w:tcW w:w="9018" w:type="dxa"/>
+            <w:tcBorders>
+              <w:top w:val="single" w:sz="8" w:space="0" w:color="000000"/>
+              <w:left w:val="single" w:sz="8" w:space="0" w:color="000000"/>
+              <w:bottom w:val="single" w:sz="8" w:space="0" w:color="000000"/>
+              <w:right w:val="single" w:sz="8" w:space="0" w:color="000000"/>
+            </w:tcBorders>
+            <w:shd w:val="clear" w:color="auto" w:fill="C0C0C0"/>
+          </w:tcPr>
+          <w:p>
+            <w:pPr>
+              <w:rPr>
+                <w:sz w:val="32"/>
+                <w:szCs w:val="32"/>
+              </w:rPr>
+            </w:pPr>
+            <w:r>
+              <w:rPr>
+                <w:sz w:val="32"/>
+                <w:szCs w:val="32"/>
+              </w:rPr>
+              <w:t>System should relay information from one user to the other</w:t>
+            </w:r>
+          </w:p>
+        </w:tc>
+      </w:tr>
+      <w:tr>
+        <w:tc>
+          <w:tcPr>
+            <w:tcW w:w="558" w:type="dxa"/>
+            <w:tcBorders>
+              <w:top w:val="single" w:sz="8" w:space="0" w:color="000000"/>
+              <w:left w:val="single" w:sz="8" w:space="0" w:color="000000"/>
+              <w:bottom w:val="single" w:sz="8" w:space="0" w:color="000000"/>
+              <w:right w:val="single" w:sz="8" w:space="0" w:color="000000"/>
+            </w:tcBorders>
+            <w:shd w:val="clear" w:color="auto" w:fill="auto"/>
+          </w:tcPr>
+          <w:p>
+            <w:pPr>
+              <w:rPr>
+                <w:rFonts w:eastAsia="Times New Roman"/>
+                <w:b/>
+                <w:bCs/>
+                <w:sz w:val="32"/>
+                <w:szCs w:val="32"/>
+              </w:rPr>
+            </w:pPr>
+            <w:r>
+              <w:rPr>
+                <w:rFonts w:eastAsia="Times New Roman"/>
+                <w:b/>
+                <w:bCs/>
+                <w:sz w:val="32"/>
+                <w:szCs w:val="32"/>
+              </w:rPr>
+              <w:t>6</w:t>
+            </w:r>
+          </w:p>
+        </w:tc>
+        <w:tc>
+          <w:tcPr>
+            <w:tcW w:w="9018" w:type="dxa"/>
+            <w:tcBorders>
+              <w:top w:val="single" w:sz="8" w:space="0" w:color="000000"/>
+              <w:left w:val="single" w:sz="8" w:space="0" w:color="000000"/>
+              <w:bottom w:val="single" w:sz="8" w:space="0" w:color="000000"/>
+              <w:right w:val="single" w:sz="8" w:space="0" w:color="000000"/>
+            </w:tcBorders>
+            <w:shd w:val="clear" w:color="auto" w:fill="auto"/>
+          </w:tcPr>
+          <w:p>
+            <w:pPr>
+              <w:rPr>
+                <w:sz w:val="32"/>
+                <w:szCs w:val="32"/>
+              </w:rPr>
+            </w:pPr>
+            <w:r>
+              <w:rPr>
+                <w:sz w:val="32"/>
+                <w:szCs w:val="32"/>
+              </w:rPr>
+              <w:t>System should display the output of the session to all current users within the session before ending the session</w:t>
+            </w:r>
+          </w:p>
+        </w:tc>
+      </w:tr>
+    </w:tbl>
+    <w:p>
+      <w:pPr>
+        <w:pStyle w:val="Heading1"/>
+      </w:pPr>
+    </w:p>
+    <w:p>
+      <w:pPr>
+        <w:rPr>
+          <w:rFonts w:asciiTheme="majorHAnsi" w:eastAsiaTheme="majorEastAsia" w:hAnsiTheme="majorHAnsi" w:cstheme="majorBidi"/>
+          <w:b/>
+          <w:bCs/>
+          <w:color w:val="8D8D8D" w:themeColor="accent1" w:themeShade="BF"/>
+          <w:sz w:val="28"/>
+          <w:szCs w:val="28"/>
+        </w:rPr>
+      </w:pPr>
+      <w:bookmarkStart w:id="0" w:name="_GoBack"/>
+      <w:bookmarkEnd w:id="0"/>
+      <w:r>
+        <w:br w:type="page"/>
+      </w:r>
+    </w:p>
+    <w:p>
+      <w:pPr>
+        <w:pStyle w:val="Heading1"/>
+      </w:pPr>
+      <w:r>
+        <w:lastRenderedPageBreak/>
+        <w:t>2.4 MOSCOW</w:t>
+      </w:r>
+    </w:p>
+    <w:tbl>
+      <w:tblPr>
+        <w:tblStyle w:val="MediumGrid3-Accent1"/>
+        <w:tblW w:w="0" w:type="auto"/>
+        <w:tblLook w:val="04A0" w:firstRow="1" w:lastRow="0" w:firstColumn="1" w:lastColumn="0" w:noHBand="0" w:noVBand="1"/>
+      </w:tblPr>
+      <w:tblGrid>
+        <w:gridCol w:w="558"/>
+        <w:gridCol w:w="7482"/>
+        <w:gridCol w:w="1536"/>
+      </w:tblGrid>
+      <w:tr>
+        <w:trPr>
+          <w:cnfStyle w:val="100000000000" w:firstRow="1" w:lastRow="0" w:firstColumn="0" w:lastColumn="0" w:oddVBand="0" w:evenVBand="0" w:oddHBand="0" w:evenHBand="0" w:firstRowFirstColumn="0" w:firstRowLastColumn="0" w:lastRowFirstColumn="0" w:lastRowLastColumn="0"/>
+        </w:trPr>
+        <w:tc>
+          <w:tcPr>
+            <w:cnfStyle w:val="001000000000" w:firstRow="0" w:lastRow="0" w:firstColumn="1" w:lastColumn="0" w:oddVBand="0" w:evenVBand="0" w:oddHBand="0" w:evenHBand="0" w:firstRowFirstColumn="0" w:firstRowLastColumn="0" w:lastRowFirstColumn="0" w:lastRowLastColumn="0"/>
+            <w:tcW w:w="558" w:type="dxa"/>
+          </w:tcPr>
+          <w:p>
+            <w:pPr>
+              <w:pStyle w:val="NoSpacing"/>
+              <w:rPr>
+                <w:rFonts w:asciiTheme="minorHAnsi" w:hAnsiTheme="minorHAnsi"/>
+                <w:sz w:val="32"/>
+                <w:szCs w:val="32"/>
+              </w:rPr>
+            </w:pPr>
+            <w:r>
+              <w:rPr>
+                <w:rFonts w:asciiTheme="minorHAnsi" w:hAnsiTheme="minorHAnsi"/>
+                <w:sz w:val="32"/>
+                <w:szCs w:val="32"/>
+              </w:rPr>
+              <w:t>Nr</w:t>
+            </w:r>
+          </w:p>
+        </w:tc>
+        <w:tc>
+          <w:tcPr>
+            <w:tcW w:w="7650" w:type="dxa"/>
+          </w:tcPr>
+          <w:p>
+            <w:pPr>
+              <w:pStyle w:val="NoSpacing"/>
+              <w:cnfStyle w:val="100000000000" w:firstRow="1" w:lastRow="0" w:firstColumn="0" w:lastColumn="0" w:oddVBand="0" w:evenVBand="0" w:oddHBand="0" w:evenHBand="0" w:firstRowFirstColumn="0" w:firstRowLastColumn="0" w:lastRowFirstColumn="0" w:lastRowLastColumn="0"/>
+              <w:rPr>
+                <w:rFonts w:asciiTheme="minorHAnsi" w:hAnsiTheme="minorHAnsi"/>
+                <w:sz w:val="32"/>
+                <w:szCs w:val="32"/>
+              </w:rPr>
+            </w:pPr>
+            <w:r>
+              <w:rPr>
+                <w:rFonts w:asciiTheme="minorHAnsi" w:hAnsiTheme="minorHAnsi"/>
+                <w:sz w:val="32"/>
+                <w:szCs w:val="32"/>
+              </w:rPr>
+              <w:t>Description</w:t>
+            </w:r>
+          </w:p>
+        </w:tc>
+        <w:tc>
+          <w:tcPr>
+            <w:tcW w:w="1368" w:type="dxa"/>
+          </w:tcPr>
+          <w:p>
+            <w:pPr>
+              <w:pStyle w:val="NoSpacing"/>
+              <w:cnfStyle w:val="100000000000" w:firstRow="1" w:lastRow="0" w:firstColumn="0" w:lastColumn="0" w:oddVBand="0" w:evenVBand="0" w:oddHBand="0" w:evenHBand="0" w:firstRowFirstColumn="0" w:firstRowLastColumn="0" w:lastRowFirstColumn="0" w:lastRowLastColumn="0"/>
+              <w:rPr>
+                <w:rFonts w:asciiTheme="minorHAnsi" w:hAnsiTheme="minorHAnsi"/>
+                <w:sz w:val="32"/>
+                <w:szCs w:val="32"/>
+              </w:rPr>
+            </w:pPr>
+            <w:r>
+              <w:rPr>
+                <w:rFonts w:asciiTheme="minorHAnsi" w:hAnsiTheme="minorHAnsi"/>
+                <w:sz w:val="32"/>
+                <w:szCs w:val="32"/>
+              </w:rPr>
+              <w:t>MOSCOW</w:t>
+            </w:r>
+          </w:p>
+        </w:tc>
+      </w:tr>
+      <w:tr>
+        <w:trPr>
+          <w:cnfStyle w:val="000000100000" w:firstRow="0" w:lastRow="0" w:firstColumn="0" w:lastColumn="0" w:oddVBand="0" w:evenVBand="0" w:oddHBand="1" w:evenHBand="0" w:firstRowFirstColumn="0" w:firstRowLastColumn="0" w:lastRowFirstColumn="0" w:lastRowLastColumn="0"/>
+        </w:trPr>
+        <w:tc>
+          <w:tcPr>
+            <w:cnfStyle w:val="001000000000" w:firstRow="0" w:lastRow="0" w:firstColumn="1" w:lastColumn="0" w:oddVBand="0" w:evenVBand="0" w:oddHBand="0" w:evenHBand="0" w:firstRowFirstColumn="0" w:firstRowLastColumn="0" w:lastRowFirstColumn="0" w:lastRowLastColumn="0"/>
+            <w:tcW w:w="558" w:type="dxa"/>
+          </w:tcPr>
+          <w:p>
+            <w:pPr>
+              <w:pStyle w:val="NoSpacing"/>
+              <w:rPr>
+                <w:rFonts w:asciiTheme="minorHAnsi" w:hAnsiTheme="minorHAnsi"/>
+                <w:sz w:val="32"/>
+                <w:szCs w:val="32"/>
+              </w:rPr>
+            </w:pPr>
+            <w:r>
+              <w:rPr>
+                <w:rFonts w:asciiTheme="minorHAnsi" w:hAnsiTheme="minorHAnsi"/>
+                <w:sz w:val="32"/>
+                <w:szCs w:val="32"/>
+              </w:rPr>
+              <w:t>1</w:t>
+            </w:r>
+          </w:p>
+        </w:tc>
+        <w:tc>
+          <w:tcPr>
+            <w:tcW w:w="7650" w:type="dxa"/>
+          </w:tcPr>
+          <w:p>
+            <w:pPr>
+              <w:pStyle w:val="NoSpacing"/>
+              <w:cnfStyle w:val="000000100000" w:firstRow="0" w:lastRow="0" w:firstColumn="0" w:lastColumn="0" w:oddVBand="0" w:evenVBand="0" w:oddHBand="1" w:evenHBand="0" w:firstRowFirstColumn="0" w:firstRowLastColumn="0" w:lastRowFirstColumn="0" w:lastRowLastColumn="0"/>
+              <w:rPr>
+                <w:rFonts w:asciiTheme="minorHAnsi" w:hAnsiTheme="minorHAnsi"/>
+                <w:sz w:val="32"/>
+                <w:szCs w:val="32"/>
+              </w:rPr>
+            </w:pPr>
+            <w:r>
+              <w:rPr>
+                <w:rFonts w:asciiTheme="minorHAnsi" w:hAnsiTheme="minorHAnsi"/>
+                <w:sz w:val="32"/>
+                <w:szCs w:val="32"/>
+              </w:rPr>
+              <w:t>A player rolls a dice</w:t>
+            </w:r>
+          </w:p>
+        </w:tc>
+        <w:tc>
+          <w:tcPr>
+            <w:tcW w:w="1368" w:type="dxa"/>
+          </w:tcPr>
+          <w:p>
+            <w:pPr>
+              <w:pStyle w:val="NoSpacing"/>
+              <w:cnfStyle w:val="000000100000" w:firstRow="0" w:lastRow="0" w:firstColumn="0" w:lastColumn="0" w:oddVBand="0" w:evenVBand="0" w:oddHBand="1" w:evenHBand="0" w:firstRowFirstColumn="0" w:firstRowLastColumn="0" w:lastRowFirstColumn="0" w:lastRowLastColumn="0"/>
+              <w:rPr>
+                <w:rFonts w:asciiTheme="minorHAnsi" w:hAnsiTheme="minorHAnsi"/>
+                <w:sz w:val="32"/>
+                <w:szCs w:val="32"/>
+              </w:rPr>
+            </w:pPr>
+            <w:r>
+              <w:rPr>
+                <w:rFonts w:asciiTheme="minorHAnsi" w:hAnsiTheme="minorHAnsi"/>
+                <w:sz w:val="32"/>
+                <w:szCs w:val="32"/>
+              </w:rPr>
+              <w:t>M</w:t>
+            </w:r>
+          </w:p>
+        </w:tc>
+      </w:tr>
+      <w:tr>
+        <w:tc>
+          <w:tcPr>
+            <w:cnfStyle w:val="001000000000" w:firstRow="0" w:lastRow="0" w:firstColumn="1" w:lastColumn="0" w:oddVBand="0" w:evenVBand="0" w:oddHBand="0" w:evenHBand="0" w:firstRowFirstColumn="0" w:firstRowLastColumn="0" w:lastRowFirstColumn="0" w:lastRowLastColumn="0"/>
+            <w:tcW w:w="558" w:type="dxa"/>
+          </w:tcPr>
+          <w:p>
+            <w:pPr>
+              <w:pStyle w:val="NoSpacing"/>
+              <w:rPr>
+                <w:rFonts w:asciiTheme="minorHAnsi" w:hAnsiTheme="minorHAnsi"/>
+                <w:sz w:val="32"/>
+                <w:szCs w:val="32"/>
+              </w:rPr>
+            </w:pPr>
+            <w:r>
+              <w:rPr>
+                <w:rFonts w:asciiTheme="minorHAnsi" w:hAnsiTheme="minorHAnsi"/>
+                <w:sz w:val="32"/>
+                <w:szCs w:val="32"/>
+              </w:rPr>
+              <w:t>2</w:t>
+            </w:r>
+          </w:p>
+        </w:tc>
+        <w:tc>
+          <w:tcPr>
+            <w:tcW w:w="7650" w:type="dxa"/>
+          </w:tcPr>
+          <w:p>
+            <w:pPr>
+              <w:pStyle w:val="NoSpacing"/>
+              <w:cnfStyle w:val="000000000000" w:firstRow="0" w:lastRow="0" w:firstColumn="0" w:lastColumn="0" w:oddVBand="0" w:evenVBand="0" w:oddHBand="0" w:evenHBand="0" w:firstRowFirstColumn="0" w:firstRowLastColumn="0" w:lastRowFirstColumn="0" w:lastRowLastColumn="0"/>
+              <w:rPr>
+                <w:rFonts w:asciiTheme="minorHAnsi" w:hAnsiTheme="minorHAnsi"/>
+                <w:sz w:val="32"/>
+                <w:szCs w:val="32"/>
+              </w:rPr>
+            </w:pPr>
+            <w:r>
+              <w:rPr>
+                <w:rFonts w:asciiTheme="minorHAnsi" w:hAnsiTheme="minorHAnsi"/>
+                <w:sz w:val="32"/>
+                <w:szCs w:val="32"/>
+              </w:rPr>
+              <w:t>A player moves his piece to the starting square</w:t>
+            </w:r>
+          </w:p>
+        </w:tc>
+        <w:tc>
+          <w:tcPr>
+            <w:tcW w:w="1368" w:type="dxa"/>
+          </w:tcPr>
+          <w:p>
+            <w:pPr>
+              <w:pStyle w:val="NoSpacing"/>
+              <w:cnfStyle w:val="000000000000" w:firstRow="0" w:lastRow="0" w:firstColumn="0" w:lastColumn="0" w:oddVBand="0" w:evenVBand="0" w:oddHBand="0" w:evenHBand="0" w:firstRowFirstColumn="0" w:firstRowLastColumn="0" w:lastRowFirstColumn="0" w:lastRowLastColumn="0"/>
+              <w:rPr>
+                <w:rFonts w:asciiTheme="minorHAnsi" w:hAnsiTheme="minorHAnsi"/>
+                <w:sz w:val="32"/>
+                <w:szCs w:val="32"/>
+              </w:rPr>
+            </w:pPr>
+            <w:r>
+              <w:rPr>
+                <w:rFonts w:asciiTheme="minorHAnsi" w:hAnsiTheme="minorHAnsi"/>
+                <w:sz w:val="32"/>
+                <w:szCs w:val="32"/>
+              </w:rPr>
+              <w:t>M</w:t>
+            </w:r>
+          </w:p>
+        </w:tc>
+      </w:tr>
+      <w:tr>
+        <w:trPr>
+          <w:cnfStyle w:val="000000100000" w:firstRow="0" w:lastRow="0" w:firstColumn="0" w:lastColumn="0" w:oddVBand="0" w:evenVBand="0" w:oddHBand="1" w:evenHBand="0" w:firstRowFirstColumn="0" w:firstRowLastColumn="0" w:lastRowFirstColumn="0" w:lastRowLastColumn="0"/>
+        </w:trPr>
+        <w:tc>
+          <w:tcPr>
+            <w:cnfStyle w:val="001000000000" w:firstRow="0" w:lastRow="0" w:firstColumn="1" w:lastColumn="0" w:oddVBand="0" w:evenVBand="0" w:oddHBand="0" w:evenHBand="0" w:firstRowFirstColumn="0" w:firstRowLastColumn="0" w:lastRowFirstColumn="0" w:lastRowLastColumn="0"/>
+            <w:tcW w:w="558" w:type="dxa"/>
+          </w:tcPr>
+          <w:p>
+            <w:pPr>
+              <w:pStyle w:val="NoSpacing"/>
+              <w:rPr>
+                <w:rFonts w:asciiTheme="minorHAnsi" w:hAnsiTheme="minorHAnsi"/>
+                <w:sz w:val="32"/>
+                <w:szCs w:val="32"/>
+              </w:rPr>
+            </w:pPr>
+            <w:r>
+              <w:rPr>
+                <w:rFonts w:asciiTheme="minorHAnsi" w:hAnsiTheme="minorHAnsi"/>
+                <w:sz w:val="32"/>
+                <w:szCs w:val="32"/>
+              </w:rPr>
+              <w:t>3</w:t>
+            </w:r>
+          </w:p>
+        </w:tc>
+        <w:tc>
+          <w:tcPr>
+            <w:tcW w:w="7650" w:type="dxa"/>
+          </w:tcPr>
+          <w:p>
+            <w:pPr>
+              <w:pStyle w:val="NoSpacing"/>
+              <w:cnfStyle w:val="000000100000" w:firstRow="0" w:lastRow="0" w:firstColumn="0" w:lastColumn="0" w:oddVBand="0" w:evenVBand="0" w:oddHBand="1" w:evenHBand="0" w:firstRowFirstColumn="0" w:firstRowLastColumn="0" w:lastRowFirstColumn="0" w:lastRowLastColumn="0"/>
+              <w:rPr>
+                <w:rFonts w:asciiTheme="minorHAnsi" w:hAnsiTheme="minorHAnsi"/>
+                <w:sz w:val="32"/>
+                <w:szCs w:val="32"/>
+              </w:rPr>
+            </w:pPr>
+            <w:r>
+              <w:rPr>
+                <w:rFonts w:asciiTheme="minorHAnsi" w:hAnsiTheme="minorHAnsi"/>
+                <w:sz w:val="32"/>
+                <w:szCs w:val="32"/>
+              </w:rPr>
+              <w:t>System notifies players of their opponents rolls</w:t>
+            </w:r>
+          </w:p>
+        </w:tc>
+        <w:tc>
+          <w:tcPr>
+            <w:tcW w:w="1368" w:type="dxa"/>
+          </w:tcPr>
+          <w:p>
+            <w:pPr>
+              <w:pStyle w:val="NoSpacing"/>
+              <w:cnfStyle w:val="000000100000" w:firstRow="0" w:lastRow="0" w:firstColumn="0" w:lastColumn="0" w:oddVBand="0" w:evenVBand="0" w:oddHBand="1" w:evenHBand="0" w:firstRowFirstColumn="0" w:firstRowLastColumn="0" w:lastRowFirstColumn="0" w:lastRowLastColumn="0"/>
+              <w:rPr>
+                <w:rFonts w:asciiTheme="minorHAnsi" w:hAnsiTheme="minorHAnsi"/>
+                <w:sz w:val="32"/>
+                <w:szCs w:val="32"/>
+              </w:rPr>
+            </w:pPr>
+            <w:r>
+              <w:rPr>
+                <w:rFonts w:asciiTheme="minorHAnsi" w:hAnsiTheme="minorHAnsi"/>
+                <w:sz w:val="32"/>
+                <w:szCs w:val="32"/>
+              </w:rPr>
+              <w:t>M</w:t>
+            </w:r>
+          </w:p>
+        </w:tc>
+      </w:tr>
+      <w:tr>
+        <w:tc>
+          <w:tcPr>
+            <w:cnfStyle w:val="001000000000" w:firstRow="0" w:lastRow="0" w:firstColumn="1" w:lastColumn="0" w:oddVBand="0" w:evenVBand="0" w:oddHBand="0" w:evenHBand="0" w:firstRowFirstColumn="0" w:firstRowLastColumn="0" w:lastRowFirstColumn="0" w:lastRowLastColumn="0"/>
+            <w:tcW w:w="558" w:type="dxa"/>
+          </w:tcPr>
+          <w:p>
+            <w:pPr>
+              <w:pStyle w:val="NoSpacing"/>
+              <w:rPr>
+                <w:rFonts w:asciiTheme="minorHAnsi" w:hAnsiTheme="minorHAnsi"/>
+                <w:sz w:val="32"/>
+                <w:szCs w:val="32"/>
+              </w:rPr>
+            </w:pPr>
+            <w:r>
+              <w:rPr>
+                <w:rFonts w:asciiTheme="minorHAnsi" w:hAnsiTheme="minorHAnsi"/>
+                <w:sz w:val="32"/>
+                <w:szCs w:val="32"/>
+              </w:rPr>
+              <w:t>4</w:t>
+            </w:r>
+          </w:p>
+        </w:tc>
+        <w:tc>
+          <w:tcPr>
+            <w:tcW w:w="7650" w:type="dxa"/>
+          </w:tcPr>
+          <w:p>
+            <w:pPr>
+              <w:pStyle w:val="NoSpacing"/>
+              <w:cnfStyle w:val="000000000000" w:firstRow="0" w:lastRow="0" w:firstColumn="0" w:lastColumn="0" w:oddVBand="0" w:evenVBand="0" w:oddHBand="0" w:evenHBand="0" w:firstRowFirstColumn="0" w:firstRowLastColumn="0" w:lastRowFirstColumn="0" w:lastRowLastColumn="0"/>
+              <w:rPr>
+                <w:rFonts w:asciiTheme="minorHAnsi" w:hAnsiTheme="minorHAnsi"/>
+                <w:sz w:val="32"/>
+                <w:szCs w:val="32"/>
+              </w:rPr>
+            </w:pPr>
+            <w:r>
+              <w:rPr>
+                <w:rFonts w:asciiTheme="minorHAnsi" w:hAnsiTheme="minorHAnsi"/>
+                <w:sz w:val="32"/>
+                <w:szCs w:val="32"/>
+              </w:rPr>
+              <w:t>System updates to show opponents piece movements</w:t>
+            </w:r>
+          </w:p>
+        </w:tc>
+        <w:tc>
+          <w:tcPr>
+            <w:tcW w:w="1368" w:type="dxa"/>
+          </w:tcPr>
+          <w:p>
+            <w:pPr>
+              <w:pStyle w:val="NoSpacing"/>
+              <w:cnfStyle w:val="000000000000" w:firstRow="0" w:lastRow="0" w:firstColumn="0" w:lastColumn="0" w:oddVBand="0" w:evenVBand="0" w:oddHBand="0" w:evenHBand="0" w:firstRowFirstColumn="0" w:firstRowLastColumn="0" w:lastRowFirstColumn="0" w:lastRowLastColumn="0"/>
+              <w:rPr>
+                <w:rFonts w:asciiTheme="minorHAnsi" w:hAnsiTheme="minorHAnsi"/>
+                <w:sz w:val="32"/>
+                <w:szCs w:val="32"/>
+              </w:rPr>
+            </w:pPr>
+            <w:r>
+              <w:rPr>
+                <w:rFonts w:asciiTheme="minorHAnsi" w:hAnsiTheme="minorHAnsi"/>
+                <w:sz w:val="32"/>
+                <w:szCs w:val="32"/>
+              </w:rPr>
+              <w:t>M</w:t>
+            </w:r>
+          </w:p>
+        </w:tc>
+      </w:tr>
+      <w:tr>
+        <w:trPr>
+          <w:cnfStyle w:val="000000100000" w:firstRow="0" w:lastRow="0" w:firstColumn="0" w:lastColumn="0" w:oddVBand="0" w:evenVBand="0" w:oddHBand="1" w:evenHBand="0" w:firstRowFirstColumn="0" w:firstRowLastColumn="0" w:lastRowFirstColumn="0" w:lastRowLastColumn="0"/>
+        </w:trPr>
+        <w:tc>
+          <w:tcPr>
+            <w:cnfStyle w:val="001000000000" w:firstRow="0" w:lastRow="0" w:firstColumn="1" w:lastColumn="0" w:oddVBand="0" w:evenVBand="0" w:oddHBand="0" w:evenHBand="0" w:firstRowFirstColumn="0" w:firstRowLastColumn="0" w:lastRowFirstColumn="0" w:lastRowLastColumn="0"/>
+            <w:tcW w:w="558" w:type="dxa"/>
+          </w:tcPr>
+          <w:p>
+            <w:pPr>
+              <w:pStyle w:val="NoSpacing"/>
+              <w:rPr>
+                <w:rFonts w:asciiTheme="minorHAnsi" w:hAnsiTheme="minorHAnsi"/>
+                <w:sz w:val="32"/>
+                <w:szCs w:val="32"/>
+              </w:rPr>
+            </w:pPr>
+            <w:r>
+              <w:rPr>
+                <w:rFonts w:asciiTheme="minorHAnsi" w:hAnsiTheme="minorHAnsi"/>
+                <w:sz w:val="32"/>
+                <w:szCs w:val="32"/>
+              </w:rPr>
+              <w:t>5</w:t>
+            </w:r>
+          </w:p>
+        </w:tc>
+        <w:tc>
+          <w:tcPr>
+            <w:tcW w:w="7650" w:type="dxa"/>
+          </w:tcPr>
+          <w:p>
+            <w:pPr>
+              <w:pStyle w:val="NoSpacing"/>
+              <w:cnfStyle w:val="000000100000" w:firstRow="0" w:lastRow="0" w:firstColumn="0" w:lastColumn="0" w:oddVBand="0" w:evenVBand="0" w:oddHBand="1" w:evenHBand="0" w:firstRowFirstColumn="0" w:firstRowLastColumn="0" w:lastRowFirstColumn="0" w:lastRowLastColumn="0"/>
+              <w:rPr>
+                <w:rFonts w:asciiTheme="minorHAnsi" w:hAnsiTheme="minorHAnsi"/>
+                <w:sz w:val="32"/>
+                <w:szCs w:val="32"/>
+              </w:rPr>
+            </w:pPr>
+            <w:r>
+              <w:rPr>
+                <w:rFonts w:asciiTheme="minorHAnsi" w:hAnsiTheme="minorHAnsi"/>
+                <w:sz w:val="32"/>
+                <w:szCs w:val="32"/>
+              </w:rPr>
+              <w:t>A players chooses his color</w:t>
+            </w:r>
+          </w:p>
+        </w:tc>
+        <w:tc>
+          <w:tcPr>
+            <w:tcW w:w="1368" w:type="dxa"/>
+          </w:tcPr>
+          <w:p>
+            <w:pPr>
+              <w:pStyle w:val="NoSpacing"/>
+              <w:cnfStyle w:val="000000100000" w:firstRow="0" w:lastRow="0" w:firstColumn="0" w:lastColumn="0" w:oddVBand="0" w:evenVBand="0" w:oddHBand="1" w:evenHBand="0" w:firstRowFirstColumn="0" w:firstRowLastColumn="0" w:lastRowFirstColumn="0" w:lastRowLastColumn="0"/>
+              <w:rPr>
+                <w:rFonts w:asciiTheme="minorHAnsi" w:hAnsiTheme="minorHAnsi"/>
+                <w:sz w:val="32"/>
+                <w:szCs w:val="32"/>
+              </w:rPr>
+            </w:pPr>
+            <w:r>
+              <w:rPr>
+                <w:rFonts w:asciiTheme="minorHAnsi" w:hAnsiTheme="minorHAnsi"/>
+                <w:sz w:val="32"/>
+                <w:szCs w:val="32"/>
+              </w:rPr>
+              <w:t>S</w:t>
+            </w:r>
+          </w:p>
+        </w:tc>
+      </w:tr>
+      <w:tr>
+        <w:tc>
+          <w:tcPr>
+            <w:cnfStyle w:val="001000000000" w:firstRow="0" w:lastRow="0" w:firstColumn="1" w:lastColumn="0" w:oddVBand="0" w:evenVBand="0" w:oddHBand="0" w:evenHBand="0" w:firstRowFirstColumn="0" w:firstRowLastColumn="0" w:lastRowFirstColumn="0" w:lastRowLastColumn="0"/>
+            <w:tcW w:w="558" w:type="dxa"/>
+          </w:tcPr>
+          <w:p>
+            <w:pPr>
+              <w:pStyle w:val="NoSpacing"/>
+              <w:rPr>
+                <w:rFonts w:asciiTheme="minorHAnsi" w:hAnsiTheme="minorHAnsi"/>
+                <w:sz w:val="32"/>
+                <w:szCs w:val="32"/>
+              </w:rPr>
+            </w:pPr>
+            <w:r>
+              <w:rPr>
+                <w:rFonts w:asciiTheme="minorHAnsi" w:hAnsiTheme="minorHAnsi"/>
+                <w:sz w:val="32"/>
+                <w:szCs w:val="32"/>
+              </w:rPr>
+              <w:t>6</w:t>
+            </w:r>
+          </w:p>
+        </w:tc>
+        <w:tc>
+          <w:tcPr>
+            <w:tcW w:w="7650" w:type="dxa"/>
+          </w:tcPr>
+          <w:p>
+            <w:pPr>
+              <w:pStyle w:val="NoSpacing"/>
+              <w:cnfStyle w:val="000000000000" w:firstRow="0" w:lastRow="0" w:firstColumn="0" w:lastColumn="0" w:oddVBand="0" w:evenVBand="0" w:oddHBand="0" w:evenHBand="0" w:firstRowFirstColumn="0" w:firstRowLastColumn="0" w:lastRowFirstColumn="0" w:lastRowLastColumn="0"/>
+              <w:rPr>
+                <w:rFonts w:asciiTheme="minorHAnsi" w:hAnsiTheme="minorHAnsi"/>
+                <w:sz w:val="32"/>
+                <w:szCs w:val="32"/>
+              </w:rPr>
+            </w:pPr>
+            <w:r>
+              <w:rPr>
+                <w:rFonts w:asciiTheme="minorHAnsi" w:hAnsiTheme="minorHAnsi"/>
+                <w:sz w:val="32"/>
+                <w:szCs w:val="32"/>
+              </w:rPr>
+              <w:t>When a player’s piece lands on an opponent’s piece, the opponents piece is then removed from its position and returned to the rest area</w:t>
+            </w:r>
+          </w:p>
+        </w:tc>
+        <w:tc>
+          <w:tcPr>
+            <w:tcW w:w="1368" w:type="dxa"/>
+          </w:tcPr>
+          <w:p>
+            <w:pPr>
+              <w:pStyle w:val="NoSpacing"/>
+              <w:cnfStyle w:val="000000000000" w:firstRow="0" w:lastRow="0" w:firstColumn="0" w:lastColumn="0" w:oddVBand="0" w:evenVBand="0" w:oddHBand="0" w:evenHBand="0" w:firstRowFirstColumn="0" w:firstRowLastColumn="0" w:lastRowFirstColumn="0" w:lastRowLastColumn="0"/>
+              <w:rPr>
+                <w:rFonts w:asciiTheme="minorHAnsi" w:hAnsiTheme="minorHAnsi"/>
+                <w:sz w:val="32"/>
+                <w:szCs w:val="32"/>
+              </w:rPr>
+            </w:pPr>
+            <w:r>
+              <w:rPr>
+                <w:rFonts w:asciiTheme="minorHAnsi" w:hAnsiTheme="minorHAnsi"/>
+                <w:sz w:val="32"/>
+                <w:szCs w:val="32"/>
+              </w:rPr>
+              <w:t>M</w:t>
+            </w:r>
+          </w:p>
+        </w:tc>
+      </w:tr>
+      <w:tr>
+        <w:trPr>
+          <w:cnfStyle w:val="000000100000" w:firstRow="0" w:lastRow="0" w:firstColumn="0" w:lastColumn="0" w:oddVBand="0" w:evenVBand="0" w:oddHBand="1" w:evenHBand="0" w:firstRowFirstColumn="0" w:firstRowLastColumn="0" w:lastRowFirstColumn="0" w:lastRowLastColumn="0"/>
+        </w:trPr>
+        <w:tc>
+          <w:tcPr>
+            <w:cnfStyle w:val="001000000000" w:firstRow="0" w:lastRow="0" w:firstColumn="1" w:lastColumn="0" w:oddVBand="0" w:evenVBand="0" w:oddHBand="0" w:evenHBand="0" w:firstRowFirstColumn="0" w:firstRowLastColumn="0" w:lastRowFirstColumn="0" w:lastRowLastColumn="0"/>
+            <w:tcW w:w="558" w:type="dxa"/>
+          </w:tcPr>
+          <w:p>
+            <w:pPr>
+              <w:pStyle w:val="NoSpacing"/>
+              <w:rPr>
+                <w:rFonts w:asciiTheme="minorHAnsi" w:hAnsiTheme="minorHAnsi"/>
+                <w:sz w:val="32"/>
+                <w:szCs w:val="32"/>
+              </w:rPr>
+            </w:pPr>
+            <w:r>
+              <w:rPr>
+                <w:rFonts w:asciiTheme="minorHAnsi" w:hAnsiTheme="minorHAnsi"/>
+                <w:sz w:val="32"/>
+                <w:szCs w:val="32"/>
+              </w:rPr>
+              <w:t>7</w:t>
+            </w:r>
+          </w:p>
+        </w:tc>
+        <w:tc>
+          <w:tcPr>
+            <w:tcW w:w="7650" w:type="dxa"/>
+          </w:tcPr>
+          <w:p>
+            <w:pPr>
+              <w:pStyle w:val="NoSpacing"/>
+              <w:cnfStyle w:val="000000100000" w:firstRow="0" w:lastRow="0" w:firstColumn="0" w:lastColumn="0" w:oddVBand="0" w:evenVBand="0" w:oddHBand="1" w:evenHBand="0" w:firstRowFirstColumn="0" w:firstRowLastColumn="0" w:lastRowFirstColumn="0" w:lastRowLastColumn="0"/>
+              <w:rPr>
+                <w:rFonts w:asciiTheme="minorHAnsi" w:hAnsiTheme="minorHAnsi"/>
+                <w:sz w:val="32"/>
+                <w:szCs w:val="32"/>
+              </w:rPr>
+            </w:pPr>
+            <w:r>
+              <w:rPr>
+                <w:rFonts w:asciiTheme="minorHAnsi" w:hAnsiTheme="minorHAnsi"/>
+                <w:sz w:val="32"/>
+                <w:szCs w:val="32"/>
+              </w:rPr>
+              <w:t>When a player’s piece lands on his own piece, the system will display both piece as being next to each other</w:t>
+            </w:r>
+          </w:p>
+        </w:tc>
+        <w:tc>
+          <w:tcPr>
+            <w:tcW w:w="1368" w:type="dxa"/>
+          </w:tcPr>
+          <w:p>
+            <w:pPr>
+              <w:pStyle w:val="NoSpacing"/>
+              <w:cnfStyle w:val="000000100000" w:firstRow="0" w:lastRow="0" w:firstColumn="0" w:lastColumn="0" w:oddVBand="0" w:evenVBand="0" w:oddHBand="1" w:evenHBand="0" w:firstRowFirstColumn="0" w:firstRowLastColumn="0" w:lastRowFirstColumn="0" w:lastRowLastColumn="0"/>
+              <w:rPr>
+                <w:rFonts w:asciiTheme="minorHAnsi" w:hAnsiTheme="minorHAnsi"/>
+                <w:sz w:val="32"/>
+                <w:szCs w:val="32"/>
+              </w:rPr>
+            </w:pPr>
+            <w:r>
+              <w:rPr>
+                <w:rFonts w:asciiTheme="minorHAnsi" w:hAnsiTheme="minorHAnsi"/>
+                <w:sz w:val="32"/>
+                <w:szCs w:val="32"/>
+              </w:rPr>
+              <w:t>W</w:t>
+            </w:r>
+          </w:p>
+        </w:tc>
+      </w:tr>
+      <w:tr>
+        <w:tc>
+          <w:tcPr>
+            <w:cnfStyle w:val="001000000000" w:firstRow="0" w:lastRow="0" w:firstColumn="1" w:lastColumn="0" w:oddVBand="0" w:evenVBand="0" w:oddHBand="0" w:evenHBand="0" w:firstRowFirstColumn="0" w:firstRowLastColumn="0" w:lastRowFirstColumn="0" w:lastRowLastColumn="0"/>
+            <w:tcW w:w="558" w:type="dxa"/>
+          </w:tcPr>
+          <w:p>
+            <w:pPr>
+              <w:pStyle w:val="NoSpacing"/>
+              <w:rPr>
+                <w:rFonts w:asciiTheme="minorHAnsi" w:hAnsiTheme="minorHAnsi"/>
+                <w:sz w:val="32"/>
+                <w:szCs w:val="32"/>
+              </w:rPr>
+            </w:pPr>
+            <w:r>
+              <w:rPr>
+                <w:rFonts w:asciiTheme="minorHAnsi" w:hAnsiTheme="minorHAnsi"/>
+                <w:sz w:val="32"/>
+                <w:szCs w:val="32"/>
+              </w:rPr>
+              <w:t>8</w:t>
+            </w:r>
+          </w:p>
+        </w:tc>
+        <w:tc>
+          <w:tcPr>
+            <w:tcW w:w="7650" w:type="dxa"/>
+          </w:tcPr>
+          <w:p>
+            <w:pPr>
+              <w:pStyle w:val="NoSpacing"/>
+              <w:cnfStyle w:val="000000000000" w:firstRow="0" w:lastRow="0" w:firstColumn="0" w:lastColumn="0" w:oddVBand="0" w:evenVBand="0" w:oddHBand="0" w:evenHBand="0" w:firstRowFirstColumn="0" w:firstRowLastColumn="0" w:lastRowFirstColumn="0" w:lastRowLastColumn="0"/>
+              <w:rPr>
+                <w:rFonts w:asciiTheme="minorHAnsi" w:hAnsiTheme="minorHAnsi"/>
+                <w:sz w:val="32"/>
+                <w:szCs w:val="32"/>
+              </w:rPr>
+            </w:pPr>
+            <w:r>
+              <w:rPr>
+                <w:rFonts w:asciiTheme="minorHAnsi" w:hAnsiTheme="minorHAnsi"/>
+                <w:sz w:val="32"/>
+                <w:szCs w:val="32"/>
+              </w:rPr>
+              <w:t>A player can communicate with other players through the chat window</w:t>
+            </w:r>
+          </w:p>
+        </w:tc>
+        <w:tc>
+          <w:tcPr>
+            <w:tcW w:w="1368" w:type="dxa"/>
+          </w:tcPr>
+          <w:p>
+            <w:pPr>
+              <w:pStyle w:val="NoSpacing"/>
+              <w:cnfStyle w:val="000000000000" w:firstRow="0" w:lastRow="0" w:firstColumn="0" w:lastColumn="0" w:oddVBand="0" w:evenVBand="0" w:oddHBand="0" w:evenHBand="0" w:firstRowFirstColumn="0" w:firstRowLastColumn="0" w:lastRowFirstColumn="0" w:lastRowLastColumn="0"/>
+              <w:rPr>
+                <w:rFonts w:asciiTheme="minorHAnsi" w:hAnsiTheme="minorHAnsi"/>
+                <w:sz w:val="32"/>
+                <w:szCs w:val="32"/>
+              </w:rPr>
+            </w:pPr>
+            <w:r>
+              <w:rPr>
+                <w:rFonts w:asciiTheme="minorHAnsi" w:hAnsiTheme="minorHAnsi"/>
+                <w:sz w:val="32"/>
+                <w:szCs w:val="32"/>
+              </w:rPr>
+              <w:t>S</w:t>
+            </w:r>
+          </w:p>
+        </w:tc>
+      </w:tr>
+      <w:tr>
+        <w:trPr>
+          <w:cnfStyle w:val="000000100000" w:firstRow="0" w:lastRow="0" w:firstColumn="0" w:lastColumn="0" w:oddVBand="0" w:evenVBand="0" w:oddHBand="1" w:evenHBand="0" w:firstRowFirstColumn="0" w:firstRowLastColumn="0" w:lastRowFirstColumn="0" w:lastRowLastColumn="0"/>
+        </w:trPr>
+        <w:tc>
+          <w:tcPr>
+            <w:cnfStyle w:val="001000000000" w:firstRow="0" w:lastRow="0" w:firstColumn="1" w:lastColumn="0" w:oddVBand="0" w:evenVBand="0" w:oddHBand="0" w:evenHBand="0" w:firstRowFirstColumn="0" w:firstRowLastColumn="0" w:lastRowFirstColumn="0" w:lastRowLastColumn="0"/>
+            <w:tcW w:w="558" w:type="dxa"/>
+          </w:tcPr>
+          <w:p>
+            <w:pPr>
+              <w:pStyle w:val="NoSpacing"/>
+              <w:rPr>
+                <w:rFonts w:asciiTheme="minorHAnsi" w:hAnsiTheme="minorHAnsi"/>
+                <w:sz w:val="32"/>
+                <w:szCs w:val="32"/>
+              </w:rPr>
+            </w:pPr>
+            <w:r>
+              <w:rPr>
+                <w:rFonts w:asciiTheme="minorHAnsi" w:hAnsiTheme="minorHAnsi"/>
+                <w:sz w:val="32"/>
+                <w:szCs w:val="32"/>
+              </w:rPr>
+              <w:t>9</w:t>
+            </w:r>
+          </w:p>
+        </w:tc>
+        <w:tc>
+          <w:tcPr>
+            <w:tcW w:w="7650" w:type="dxa"/>
+          </w:tcPr>
+          <w:p>
+            <w:pPr>
+              <w:pStyle w:val="NoSpacing"/>
+              <w:cnfStyle w:val="000000100000" w:firstRow="0" w:lastRow="0" w:firstColumn="0" w:lastColumn="0" w:oddVBand="0" w:evenVBand="0" w:oddHBand="1" w:evenHBand="0" w:firstRowFirstColumn="0" w:firstRowLastColumn="0" w:lastRowFirstColumn="0" w:lastRowLastColumn="0"/>
+              <w:rPr>
+                <w:rFonts w:asciiTheme="minorHAnsi" w:hAnsiTheme="minorHAnsi"/>
+                <w:sz w:val="32"/>
+                <w:szCs w:val="32"/>
+              </w:rPr>
+            </w:pPr>
+            <w:r>
+              <w:rPr>
+                <w:rFonts w:asciiTheme="minorHAnsi" w:hAnsiTheme="minorHAnsi"/>
+                <w:sz w:val="32"/>
+                <w:szCs w:val="32"/>
+              </w:rPr>
+              <w:t>A player moves the number of squares he rolls</w:t>
+            </w:r>
+          </w:p>
+        </w:tc>
+        <w:tc>
+          <w:tcPr>
+            <w:tcW w:w="1368" w:type="dxa"/>
+          </w:tcPr>
+          <w:p>
+            <w:pPr>
+              <w:pStyle w:val="NoSpacing"/>
+              <w:cnfStyle w:val="000000100000" w:firstRow="0" w:lastRow="0" w:firstColumn="0" w:lastColumn="0" w:oddVBand="0" w:evenVBand="0" w:oddHBand="1" w:evenHBand="0" w:firstRowFirstColumn="0" w:firstRowLastColumn="0" w:lastRowFirstColumn="0" w:lastRowLastColumn="0"/>
+              <w:rPr>
+                <w:rFonts w:asciiTheme="minorHAnsi" w:hAnsiTheme="minorHAnsi"/>
+                <w:sz w:val="32"/>
+                <w:szCs w:val="32"/>
+              </w:rPr>
+            </w:pPr>
+            <w:r>
+              <w:rPr>
+                <w:rFonts w:asciiTheme="minorHAnsi" w:hAnsiTheme="minorHAnsi"/>
+                <w:sz w:val="32"/>
+                <w:szCs w:val="32"/>
+              </w:rPr>
+              <w:t>M</w:t>
+            </w:r>
+          </w:p>
+        </w:tc>
+      </w:tr>
+      <w:tr>
+        <w:tc>
+          <w:tcPr>
+            <w:cnfStyle w:val="001000000000" w:firstRow="0" w:lastRow="0" w:firstColumn="1" w:lastColumn="0" w:oddVBand="0" w:evenVBand="0" w:oddHBand="0" w:evenHBand="0" w:firstRowFirstColumn="0" w:firstRowLastColumn="0" w:lastRowFirstColumn="0" w:lastRowLastColumn="0"/>
+            <w:tcW w:w="558" w:type="dxa"/>
+          </w:tcPr>
+          <w:p>
+            <w:pPr>
+              <w:pStyle w:val="NoSpacing"/>
+              <w:rPr>
+                <w:rFonts w:asciiTheme="minorHAnsi" w:hAnsiTheme="minorHAnsi"/>
+                <w:sz w:val="32"/>
+                <w:szCs w:val="32"/>
+              </w:rPr>
+            </w:pPr>
+            <w:r>
+              <w:rPr>
+                <w:rFonts w:asciiTheme="minorHAnsi" w:hAnsiTheme="minorHAnsi"/>
+                <w:sz w:val="32"/>
+                <w:szCs w:val="32"/>
+              </w:rPr>
+              <w:t>10</w:t>
+            </w:r>
+          </w:p>
+        </w:tc>
+        <w:tc>
+          <w:tcPr>
+            <w:tcW w:w="7650" w:type="dxa"/>
+          </w:tcPr>
+          <w:p>
+            <w:pPr>
+              <w:pStyle w:val="NoSpacing"/>
+              <w:cnfStyle w:val="000000000000" w:firstRow="0" w:lastRow="0" w:firstColumn="0" w:lastColumn="0" w:oddVBand="0" w:evenVBand="0" w:oddHBand="0" w:evenHBand="0" w:firstRowFirstColumn="0" w:firstRowLastColumn="0" w:lastRowFirstColumn="0" w:lastRowLastColumn="0"/>
+              <w:rPr>
+                <w:rFonts w:asciiTheme="minorHAnsi" w:hAnsiTheme="minorHAnsi"/>
+                <w:sz w:val="32"/>
+                <w:szCs w:val="32"/>
+              </w:rPr>
+            </w:pPr>
+            <w:r>
+              <w:rPr>
+                <w:rFonts w:asciiTheme="minorHAnsi" w:hAnsiTheme="minorHAnsi"/>
+                <w:sz w:val="32"/>
+                <w:szCs w:val="32"/>
+              </w:rPr>
+              <w:t>The system allows players to move his piece towards the victory area only when the roll equal to or smaller than the amount of squares between the players piece and the last unoccupied square of the victory area</w:t>
+            </w:r>
+          </w:p>
+        </w:tc>
+        <w:tc>
+          <w:tcPr>
+            <w:tcW w:w="1368" w:type="dxa"/>
+          </w:tcPr>
+          <w:p>
+            <w:pPr>
+              <w:pStyle w:val="NoSpacing"/>
+              <w:cnfStyle w:val="000000000000" w:firstRow="0" w:lastRow="0" w:firstColumn="0" w:lastColumn="0" w:oddVBand="0" w:evenVBand="0" w:oddHBand="0" w:evenHBand="0" w:firstRowFirstColumn="0" w:firstRowLastColumn="0" w:lastRowFirstColumn="0" w:lastRowLastColumn="0"/>
+              <w:rPr>
+                <w:rFonts w:asciiTheme="minorHAnsi" w:hAnsiTheme="minorHAnsi"/>
+                <w:sz w:val="32"/>
+                <w:szCs w:val="32"/>
+              </w:rPr>
+            </w:pPr>
+            <w:r>
+              <w:rPr>
+                <w:rFonts w:asciiTheme="minorHAnsi" w:hAnsiTheme="minorHAnsi"/>
+                <w:sz w:val="32"/>
+                <w:szCs w:val="32"/>
+              </w:rPr>
+              <w:t>M</w:t>
+            </w:r>
+          </w:p>
+        </w:tc>
+      </w:tr>
+      <w:tr>
+        <w:trPr>
+          <w:cnfStyle w:val="000000100000" w:firstRow="0" w:lastRow="0" w:firstColumn="0" w:lastColumn="0" w:oddVBand="0" w:evenVBand="0" w:oddHBand="1" w:evenHBand="0" w:firstRowFirstColumn="0" w:firstRowLastColumn="0" w:lastRowFirstColumn="0" w:lastRowLastColumn="0"/>
+        </w:trPr>
+        <w:tc>
+          <w:tcPr>
+            <w:cnfStyle w:val="001000000000" w:firstRow="0" w:lastRow="0" w:firstColumn="1" w:lastColumn="0" w:oddVBand="0" w:evenVBand="0" w:oddHBand="0" w:evenHBand="0" w:firstRowFirstColumn="0" w:firstRowLastColumn="0" w:lastRowFirstColumn="0" w:lastRowLastColumn="0"/>
+            <w:tcW w:w="558" w:type="dxa"/>
+          </w:tcPr>
+          <w:p>
+            <w:pPr>
+              <w:pStyle w:val="NoSpacing"/>
+              <w:rPr>
+                <w:rFonts w:asciiTheme="minorHAnsi" w:hAnsiTheme="minorHAnsi"/>
+                <w:sz w:val="32"/>
+                <w:szCs w:val="32"/>
+              </w:rPr>
+            </w:pPr>
+            <w:r>
+              <w:rPr>
+                <w:rFonts w:asciiTheme="minorHAnsi" w:hAnsiTheme="minorHAnsi"/>
+                <w:sz w:val="32"/>
+                <w:szCs w:val="32"/>
+              </w:rPr>
+              <w:t>11</w:t>
+            </w:r>
+          </w:p>
+        </w:tc>
+        <w:tc>
+          <w:tcPr>
+            <w:tcW w:w="7650" w:type="dxa"/>
+          </w:tcPr>
+          <w:p>
+            <w:pPr>
+              <w:pStyle w:val="NoSpacing"/>
+              <w:cnfStyle w:val="000000100000" w:firstRow="0" w:lastRow="0" w:firstColumn="0" w:lastColumn="0" w:oddVBand="0" w:evenVBand="0" w:oddHBand="1" w:evenHBand="0" w:firstRowFirstColumn="0" w:firstRowLastColumn="0" w:lastRowFirstColumn="0" w:lastRowLastColumn="0"/>
+              <w:rPr>
+                <w:rFonts w:asciiTheme="minorHAnsi" w:hAnsiTheme="minorHAnsi"/>
+                <w:sz w:val="32"/>
+                <w:szCs w:val="32"/>
+              </w:rPr>
+            </w:pPr>
+            <w:r>
+              <w:rPr>
+                <w:rFonts w:asciiTheme="minorHAnsi" w:hAnsiTheme="minorHAnsi"/>
+                <w:sz w:val="32"/>
+                <w:szCs w:val="32"/>
+              </w:rPr>
+              <w:t>A player can choose which piece he wishes to move</w:t>
+            </w:r>
+          </w:p>
+        </w:tc>
+        <w:tc>
+          <w:tcPr>
+            <w:tcW w:w="1368" w:type="dxa"/>
+          </w:tcPr>
+          <w:p>
+            <w:pPr>
+              <w:pStyle w:val="NoSpacing"/>
+              <w:cnfStyle w:val="000000100000" w:firstRow="0" w:lastRow="0" w:firstColumn="0" w:lastColumn="0" w:oddVBand="0" w:evenVBand="0" w:oddHBand="1" w:evenHBand="0" w:firstRowFirstColumn="0" w:firstRowLastColumn="0" w:lastRowFirstColumn="0" w:lastRowLastColumn="0"/>
+              <w:rPr>
+                <w:rFonts w:asciiTheme="minorHAnsi" w:hAnsiTheme="minorHAnsi"/>
+                <w:sz w:val="32"/>
+                <w:szCs w:val="32"/>
+              </w:rPr>
+            </w:pPr>
+            <w:r>
+              <w:rPr>
+                <w:rFonts w:asciiTheme="minorHAnsi" w:hAnsiTheme="minorHAnsi"/>
+                <w:sz w:val="32"/>
+                <w:szCs w:val="32"/>
+              </w:rPr>
+              <w:t>M</w:t>
+            </w:r>
+          </w:p>
+        </w:tc>
+      </w:tr>
+      <w:tr>
+        <w:tc>
+          <w:tcPr>
+            <w:cnfStyle w:val="001000000000" w:firstRow="0" w:lastRow="0" w:firstColumn="1" w:lastColumn="0" w:oddVBand="0" w:evenVBand="0" w:oddHBand="0" w:evenHBand="0" w:firstRowFirstColumn="0" w:firstRowLastColumn="0" w:lastRowFirstColumn="0" w:lastRowLastColumn="0"/>
+            <w:tcW w:w="558" w:type="dxa"/>
+          </w:tcPr>
+          <w:p>
+            <w:pPr>
+              <w:pStyle w:val="NoSpacing"/>
+              <w:rPr>
+                <w:rFonts w:asciiTheme="minorHAnsi" w:hAnsiTheme="minorHAnsi"/>
+                <w:sz w:val="32"/>
+                <w:szCs w:val="32"/>
+              </w:rPr>
+            </w:pPr>
+            <w:r>
+              <w:rPr>
+                <w:rFonts w:asciiTheme="minorHAnsi" w:hAnsiTheme="minorHAnsi"/>
+                <w:sz w:val="32"/>
+                <w:szCs w:val="32"/>
+              </w:rPr>
+              <w:t>12</w:t>
+            </w:r>
+          </w:p>
+        </w:tc>
+        <w:tc>
+          <w:tcPr>
+            <w:tcW w:w="7650" w:type="dxa"/>
+          </w:tcPr>
+          <w:p>
+            <w:pPr>
+              <w:pStyle w:val="NoSpacing"/>
+              <w:cnfStyle w:val="000000000000" w:firstRow="0" w:lastRow="0" w:firstColumn="0" w:lastColumn="0" w:oddVBand="0" w:evenVBand="0" w:oddHBand="0" w:evenHBand="0" w:firstRowFirstColumn="0" w:firstRowLastColumn="0" w:lastRowFirstColumn="0" w:lastRowLastColumn="0"/>
+              <w:rPr>
+                <w:rFonts w:asciiTheme="minorHAnsi" w:hAnsiTheme="minorHAnsi"/>
+                <w:sz w:val="32"/>
+                <w:szCs w:val="32"/>
+              </w:rPr>
+            </w:pPr>
+            <w:r>
+              <w:rPr>
+                <w:rFonts w:asciiTheme="minorHAnsi" w:hAnsiTheme="minorHAnsi"/>
+                <w:sz w:val="32"/>
+                <w:szCs w:val="32"/>
+              </w:rPr>
+              <w:t>A player rerolls when rolling a six</w:t>
+            </w:r>
+          </w:p>
+        </w:tc>
+        <w:tc>
+          <w:tcPr>
+            <w:tcW w:w="1368" w:type="dxa"/>
+          </w:tcPr>
+          <w:p>
+            <w:pPr>
+              <w:pStyle w:val="NoSpacing"/>
+              <w:cnfStyle w:val="000000000000" w:firstRow="0" w:lastRow="0" w:firstColumn="0" w:lastColumn="0" w:oddVBand="0" w:evenVBand="0" w:oddHBand="0" w:evenHBand="0" w:firstRowFirstColumn="0" w:firstRowLastColumn="0" w:lastRowFirstColumn="0" w:lastRowLastColumn="0"/>
+              <w:rPr>
+                <w:rFonts w:asciiTheme="minorHAnsi" w:hAnsiTheme="minorHAnsi"/>
+                <w:sz w:val="32"/>
+                <w:szCs w:val="32"/>
+              </w:rPr>
+            </w:pPr>
+            <w:r>
+              <w:rPr>
+                <w:rFonts w:asciiTheme="minorHAnsi" w:hAnsiTheme="minorHAnsi"/>
+                <w:sz w:val="32"/>
+                <w:szCs w:val="32"/>
+              </w:rPr>
+              <w:t>M</w:t>
+            </w:r>
+          </w:p>
+        </w:tc>
+      </w:tr>
+      <w:tr>
+        <w:trPr>
+          <w:cnfStyle w:val="000000100000" w:firstRow="0" w:lastRow="0" w:firstColumn="0" w:lastColumn="0" w:oddVBand="0" w:evenVBand="0" w:oddHBand="1" w:evenHBand="0" w:firstRowFirstColumn="0" w:firstRowLastColumn="0" w:lastRowFirstColumn="0" w:lastRowLastColumn="0"/>
+        </w:trPr>
+        <w:tc>
+          <w:tcPr>
+            <w:cnfStyle w:val="001000000000" w:firstRow="0" w:lastRow="0" w:firstColumn="1" w:lastColumn="0" w:oddVBand="0" w:evenVBand="0" w:oddHBand="0" w:evenHBand="0" w:firstRowFirstColumn="0" w:firstRowLastColumn="0" w:lastRowFirstColumn="0" w:lastRowLastColumn="0"/>
+            <w:tcW w:w="558" w:type="dxa"/>
+          </w:tcPr>
+          <w:p>
+            <w:pPr>
+              <w:pStyle w:val="NoSpacing"/>
+              <w:rPr>
+                <w:rFonts w:asciiTheme="minorHAnsi" w:hAnsiTheme="minorHAnsi"/>
+                <w:sz w:val="32"/>
+                <w:szCs w:val="32"/>
+              </w:rPr>
+            </w:pPr>
+            <w:r>
+              <w:rPr>
+                <w:rFonts w:asciiTheme="minorHAnsi" w:hAnsiTheme="minorHAnsi"/>
+                <w:sz w:val="32"/>
+                <w:szCs w:val="32"/>
+              </w:rPr>
+              <w:t>13</w:t>
+            </w:r>
+          </w:p>
+        </w:tc>
+        <w:tc>
+          <w:tcPr>
+            <w:tcW w:w="7650" w:type="dxa"/>
+          </w:tcPr>
+          <w:p>
+            <w:pPr>
+              <w:pStyle w:val="NoSpacing"/>
+              <w:cnfStyle w:val="000000100000" w:firstRow="0" w:lastRow="0" w:firstColumn="0" w:lastColumn="0" w:oddVBand="0" w:evenVBand="0" w:oddHBand="1" w:evenHBand="0" w:firstRowFirstColumn="0" w:firstRowLastColumn="0" w:lastRowFirstColumn="0" w:lastRowLastColumn="0"/>
+              <w:rPr>
+                <w:rFonts w:asciiTheme="minorHAnsi" w:hAnsiTheme="minorHAnsi"/>
+                <w:sz w:val="32"/>
+                <w:szCs w:val="32"/>
+              </w:rPr>
+            </w:pPr>
+            <w:r>
+              <w:rPr>
+                <w:rFonts w:asciiTheme="minorHAnsi" w:hAnsiTheme="minorHAnsi"/>
+                <w:sz w:val="32"/>
+                <w:szCs w:val="32"/>
+              </w:rPr>
+              <w:t>System removes a player’s piece when an opponent’s piece lands on him</w:t>
+            </w:r>
+          </w:p>
+        </w:tc>
+        <w:tc>
+          <w:tcPr>
+            <w:tcW w:w="1368" w:type="dxa"/>
+          </w:tcPr>
+          <w:p>
+            <w:pPr>
+              <w:pStyle w:val="NoSpacing"/>
+              <w:cnfStyle w:val="000000100000" w:firstRow="0" w:lastRow="0" w:firstColumn="0" w:lastColumn="0" w:oddVBand="0" w:evenVBand="0" w:oddHBand="1" w:evenHBand="0" w:firstRowFirstColumn="0" w:firstRowLastColumn="0" w:lastRowFirstColumn="0" w:lastRowLastColumn="0"/>
+              <w:rPr>
+                <w:rFonts w:asciiTheme="minorHAnsi" w:hAnsiTheme="minorHAnsi"/>
+                <w:sz w:val="32"/>
+                <w:szCs w:val="32"/>
+              </w:rPr>
+            </w:pPr>
+            <w:r>
+              <w:rPr>
+                <w:rFonts w:asciiTheme="minorHAnsi" w:hAnsiTheme="minorHAnsi"/>
+                <w:sz w:val="32"/>
+                <w:szCs w:val="32"/>
+              </w:rPr>
+              <w:t>M</w:t>
+            </w:r>
+          </w:p>
+        </w:tc>
+      </w:tr>
+      <w:tr>
+        <w:tc>
+          <w:tcPr>
+            <w:cnfStyle w:val="001000000000" w:firstRow="0" w:lastRow="0" w:firstColumn="1" w:lastColumn="0" w:oddVBand="0" w:evenVBand="0" w:oddHBand="0" w:evenHBand="0" w:firstRowFirstColumn="0" w:firstRowLastColumn="0" w:lastRowFirstColumn="0" w:lastRowLastColumn="0"/>
+            <w:tcW w:w="558" w:type="dxa"/>
+          </w:tcPr>
+          <w:p>
+            <w:pPr>
+              <w:pStyle w:val="NoSpacing"/>
+              <w:rPr>
+                <w:rFonts w:asciiTheme="minorHAnsi" w:hAnsiTheme="minorHAnsi"/>
+                <w:sz w:val="32"/>
+                <w:szCs w:val="32"/>
+              </w:rPr>
+            </w:pPr>
+            <w:r>
+              <w:rPr>
+                <w:rFonts w:asciiTheme="minorHAnsi" w:hAnsiTheme="minorHAnsi"/>
+                <w:sz w:val="32"/>
+                <w:szCs w:val="32"/>
+              </w:rPr>
+              <w:t>14</w:t>
+            </w:r>
+          </w:p>
+        </w:tc>
+        <w:tc>
+          <w:tcPr>
+            <w:tcW w:w="7650" w:type="dxa"/>
+          </w:tcPr>
+          <w:p>
+            <w:pPr>
+              <w:pStyle w:val="NoSpacing"/>
+              <w:cnfStyle w:val="000000000000" w:firstRow="0" w:lastRow="0" w:firstColumn="0" w:lastColumn="0" w:oddVBand="0" w:evenVBand="0" w:oddHBand="0" w:evenHBand="0" w:firstRowFirstColumn="0" w:firstRowLastColumn="0" w:lastRowFirstColumn="0" w:lastRowLastColumn="0"/>
+              <w:rPr>
+                <w:rFonts w:asciiTheme="minorHAnsi" w:hAnsiTheme="minorHAnsi"/>
+                <w:sz w:val="32"/>
+                <w:szCs w:val="32"/>
+              </w:rPr>
+            </w:pPr>
+            <w:r>
+              <w:rPr>
+                <w:rFonts w:asciiTheme="minorHAnsi" w:hAnsiTheme="minorHAnsi"/>
+                <w:sz w:val="32"/>
+                <w:szCs w:val="32"/>
+              </w:rPr>
+              <w:t>A player can only move his own piece</w:t>
+            </w:r>
+          </w:p>
+        </w:tc>
+        <w:tc>
+          <w:tcPr>
+            <w:tcW w:w="1368" w:type="dxa"/>
+          </w:tcPr>
+          <w:p>
+            <w:pPr>
+              <w:pStyle w:val="NoSpacing"/>
+              <w:cnfStyle w:val="000000000000" w:firstRow="0" w:lastRow="0" w:firstColumn="0" w:lastColumn="0" w:oddVBand="0" w:evenVBand="0" w:oddHBand="0" w:evenHBand="0" w:firstRowFirstColumn="0" w:firstRowLastColumn="0" w:lastRowFirstColumn="0" w:lastRowLastColumn="0"/>
+              <w:rPr>
+                <w:rFonts w:asciiTheme="minorHAnsi" w:hAnsiTheme="minorHAnsi"/>
+                <w:sz w:val="32"/>
+                <w:szCs w:val="32"/>
+              </w:rPr>
+            </w:pPr>
+            <w:r>
+              <w:rPr>
+                <w:rFonts w:asciiTheme="minorHAnsi" w:hAnsiTheme="minorHAnsi"/>
+                <w:sz w:val="32"/>
+                <w:szCs w:val="32"/>
+              </w:rPr>
+              <w:t>M</w:t>
+            </w:r>
+          </w:p>
+        </w:tc>
+      </w:tr>
+      <w:tr>
+        <w:trPr>
+          <w:cnfStyle w:val="000000100000" w:firstRow="0" w:lastRow="0" w:firstColumn="0" w:lastColumn="0" w:oddVBand="0" w:evenVBand="0" w:oddHBand="1" w:evenHBand="0" w:firstRowFirstColumn="0" w:firstRowLastColumn="0" w:lastRowFirstColumn="0" w:lastRowLastColumn="0"/>
+        </w:trPr>
+        <w:tc>
+          <w:tcPr>
+            <w:cnfStyle w:val="001000000000" w:firstRow="0" w:lastRow="0" w:firstColumn="1" w:lastColumn="0" w:oddVBand="0" w:evenVBand="0" w:oddHBand="0" w:evenHBand="0" w:firstRowFirstColumn="0" w:firstRowLastColumn="0" w:lastRowFirstColumn="0" w:lastRowLastColumn="0"/>
+            <w:tcW w:w="558" w:type="dxa"/>
+          </w:tcPr>
+          <w:p>
+            <w:pPr>
+              <w:pStyle w:val="NoSpacing"/>
+              <w:rPr>
+                <w:rFonts w:asciiTheme="minorHAnsi" w:hAnsiTheme="minorHAnsi"/>
+                <w:sz w:val="32"/>
+                <w:szCs w:val="32"/>
+              </w:rPr>
+            </w:pPr>
+            <w:r>
+              <w:rPr>
+                <w:rFonts w:asciiTheme="minorHAnsi" w:hAnsiTheme="minorHAnsi"/>
+                <w:sz w:val="32"/>
+                <w:szCs w:val="32"/>
+              </w:rPr>
+              <w:t>15</w:t>
+            </w:r>
+          </w:p>
+        </w:tc>
+        <w:tc>
+          <w:tcPr>
+            <w:tcW w:w="7650" w:type="dxa"/>
+          </w:tcPr>
+          <w:p>
+            <w:pPr>
+              <w:pStyle w:val="NoSpacing"/>
+              <w:cnfStyle w:val="000000100000" w:firstRow="0" w:lastRow="0" w:firstColumn="0" w:lastColumn="0" w:oddVBand="0" w:evenVBand="0" w:oddHBand="1" w:evenHBand="0" w:firstRowFirstColumn="0" w:firstRowLastColumn="0" w:lastRowFirstColumn="0" w:lastRowLastColumn="0"/>
+              <w:rPr>
+                <w:rFonts w:asciiTheme="minorHAnsi" w:hAnsiTheme="minorHAnsi"/>
+                <w:sz w:val="32"/>
+                <w:szCs w:val="32"/>
+              </w:rPr>
+            </w:pPr>
+            <w:r>
+              <w:rPr>
+                <w:rFonts w:asciiTheme="minorHAnsi" w:hAnsiTheme="minorHAnsi"/>
+                <w:sz w:val="32"/>
+                <w:szCs w:val="32"/>
+              </w:rPr>
+              <w:t>System displays the winner of the game</w:t>
+            </w:r>
+          </w:p>
+        </w:tc>
+        <w:tc>
+          <w:tcPr>
+            <w:tcW w:w="1368" w:type="dxa"/>
+          </w:tcPr>
+          <w:p>
+            <w:pPr>
+              <w:pStyle w:val="NoSpacing"/>
+              <w:cnfStyle w:val="000000100000" w:firstRow="0" w:lastRow="0" w:firstColumn="0" w:lastColumn="0" w:oddVBand="0" w:evenVBand="0" w:oddHBand="1" w:evenHBand="0" w:firstRowFirstColumn="0" w:firstRowLastColumn="0" w:lastRowFirstColumn="0" w:lastRowLastColumn="0"/>
+              <w:rPr>
+                <w:rFonts w:asciiTheme="minorHAnsi" w:hAnsiTheme="minorHAnsi"/>
+                <w:sz w:val="32"/>
+                <w:szCs w:val="32"/>
+              </w:rPr>
+            </w:pPr>
+            <w:r>
+              <w:rPr>
+                <w:rFonts w:asciiTheme="minorHAnsi" w:hAnsiTheme="minorHAnsi"/>
+                <w:sz w:val="32"/>
+                <w:szCs w:val="32"/>
+              </w:rPr>
+              <w:t>M</w:t>
+            </w:r>
+          </w:p>
+        </w:tc>
+      </w:tr>
+      <w:tr>
+        <w:tc>
+          <w:tcPr>
+            <w:cnfStyle w:val="001000000000" w:firstRow="0" w:lastRow="0" w:firstColumn="1" w:lastColumn="0" w:oddVBand="0" w:evenVBand="0" w:oddHBand="0" w:evenHBand="0" w:firstRowFirstColumn="0" w:firstRowLastColumn="0" w:lastRowFirstColumn="0" w:lastRowLastColumn="0"/>
+            <w:tcW w:w="558" w:type="dxa"/>
+          </w:tcPr>
+          <w:p>
+            <w:pPr>
+              <w:pStyle w:val="NoSpacing"/>
+              <w:rPr>
+                <w:rFonts w:asciiTheme="minorHAnsi" w:hAnsiTheme="minorHAnsi"/>
+                <w:sz w:val="32"/>
+                <w:szCs w:val="32"/>
+              </w:rPr>
+            </w:pPr>
+            <w:r>
+              <w:rPr>
+                <w:rFonts w:asciiTheme="minorHAnsi" w:hAnsiTheme="minorHAnsi"/>
+                <w:sz w:val="32"/>
+                <w:szCs w:val="32"/>
+              </w:rPr>
+              <w:t>16</w:t>
+            </w:r>
+          </w:p>
+        </w:tc>
+        <w:tc>
+          <w:tcPr>
+            <w:tcW w:w="7650" w:type="dxa"/>
+          </w:tcPr>
+          <w:p>
+            <w:pPr>
+              <w:pStyle w:val="NoSpacing"/>
+              <w:cnfStyle w:val="000000000000" w:firstRow="0" w:lastRow="0" w:firstColumn="0" w:lastColumn="0" w:oddVBand="0" w:evenVBand="0" w:oddHBand="0" w:evenHBand="0" w:firstRowFirstColumn="0" w:firstRowLastColumn="0" w:lastRowFirstColumn="0" w:lastRowLastColumn="0"/>
+              <w:rPr>
+                <w:rFonts w:asciiTheme="minorHAnsi" w:hAnsiTheme="minorHAnsi"/>
+                <w:sz w:val="32"/>
+                <w:szCs w:val="32"/>
+              </w:rPr>
+            </w:pPr>
+            <w:r>
+              <w:rPr>
+                <w:rFonts w:asciiTheme="minorHAnsi" w:hAnsiTheme="minorHAnsi"/>
+                <w:sz w:val="32"/>
+                <w:szCs w:val="32"/>
+              </w:rPr>
+              <w:t>Players are able to join an ongoing game</w:t>
+            </w:r>
+          </w:p>
+        </w:tc>
+        <w:tc>
+          <w:tcPr>
+            <w:tcW w:w="1368" w:type="dxa"/>
+          </w:tcPr>
+          <w:p>
+            <w:pPr>
+              <w:pStyle w:val="NoSpacing"/>
+              <w:cnfStyle w:val="000000000000" w:firstRow="0" w:lastRow="0" w:firstColumn="0" w:lastColumn="0" w:oddVBand="0" w:evenVBand="0" w:oddHBand="0" w:evenHBand="0" w:firstRowFirstColumn="0" w:firstRowLastColumn="0" w:lastRowFirstColumn="0" w:lastRowLastColumn="0"/>
+              <w:rPr>
+                <w:rFonts w:asciiTheme="minorHAnsi" w:hAnsiTheme="minorHAnsi"/>
+                <w:sz w:val="32"/>
+                <w:szCs w:val="32"/>
+              </w:rPr>
+            </w:pPr>
+            <w:r>
+              <w:rPr>
+                <w:rFonts w:asciiTheme="minorHAnsi" w:hAnsiTheme="minorHAnsi"/>
+                <w:sz w:val="32"/>
+                <w:szCs w:val="32"/>
+              </w:rPr>
+              <w:t>C</w:t>
+            </w:r>
+          </w:p>
+        </w:tc>
+      </w:tr>
+      <w:tr>
+        <w:trPr>
+          <w:cnfStyle w:val="000000100000" w:firstRow="0" w:lastRow="0" w:firstColumn="0" w:lastColumn="0" w:oddVBand="0" w:evenVBand="0" w:oddHBand="1" w:evenHBand="0" w:firstRowFirstColumn="0" w:firstRowLastColumn="0" w:lastRowFirstColumn="0" w:lastRowLastColumn="0"/>
+        </w:trPr>
+        <w:tc>
+          <w:tcPr>
+            <w:cnfStyle w:val="001000000000" w:firstRow="0" w:lastRow="0" w:firstColumn="1" w:lastColumn="0" w:oddVBand="0" w:evenVBand="0" w:oddHBand="0" w:evenHBand="0" w:firstRowFirstColumn="0" w:firstRowLastColumn="0" w:lastRowFirstColumn="0" w:lastRowLastColumn="0"/>
+            <w:tcW w:w="558" w:type="dxa"/>
+          </w:tcPr>
+          <w:p>
+            <w:pPr>
+              <w:pStyle w:val="NoSpacing"/>
+              <w:rPr>
+                <w:rFonts w:asciiTheme="minorHAnsi" w:hAnsiTheme="minorHAnsi"/>
+                <w:sz w:val="32"/>
+                <w:szCs w:val="32"/>
+              </w:rPr>
+            </w:pPr>
+            <w:r>
+              <w:rPr>
+                <w:rFonts w:asciiTheme="minorHAnsi" w:hAnsiTheme="minorHAnsi"/>
+                <w:sz w:val="32"/>
+                <w:szCs w:val="32"/>
+              </w:rPr>
+              <w:t>17</w:t>
+            </w:r>
+          </w:p>
+        </w:tc>
+        <w:tc>
+          <w:tcPr>
+            <w:tcW w:w="7650" w:type="dxa"/>
+          </w:tcPr>
+          <w:p>
+            <w:pPr>
+              <w:pStyle w:val="NoSpacing"/>
+              <w:cnfStyle w:val="000000100000" w:firstRow="0" w:lastRow="0" w:firstColumn="0" w:lastColumn="0" w:oddVBand="0" w:evenVBand="0" w:oddHBand="1" w:evenHBand="0" w:firstRowFirstColumn="0" w:firstRowLastColumn="0" w:lastRowFirstColumn="0" w:lastRowLastColumn="0"/>
+              <w:rPr>
+                <w:rFonts w:asciiTheme="minorHAnsi" w:hAnsiTheme="minorHAnsi"/>
+                <w:sz w:val="32"/>
+                <w:szCs w:val="32"/>
+              </w:rPr>
+            </w:pPr>
+            <w:r>
+              <w:rPr>
+                <w:rFonts w:asciiTheme="minorHAnsi" w:hAnsiTheme="minorHAnsi"/>
+                <w:sz w:val="32"/>
+                <w:szCs w:val="32"/>
+              </w:rPr>
+              <w:t>Players are able to spectate ongoing games</w:t>
+            </w:r>
+          </w:p>
+        </w:tc>
+        <w:tc>
+          <w:tcPr>
+            <w:tcW w:w="1368" w:type="dxa"/>
+          </w:tcPr>
+          <w:p>
+            <w:pPr>
+              <w:pStyle w:val="NoSpacing"/>
+              <w:cnfStyle w:val="000000100000" w:firstRow="0" w:lastRow="0" w:firstColumn="0" w:lastColumn="0" w:oddVBand="0" w:evenVBand="0" w:oddHBand="1" w:evenHBand="0" w:firstRowFirstColumn="0" w:firstRowLastColumn="0" w:lastRowFirstColumn="0" w:lastRowLastColumn="0"/>
+              <w:rPr>
+                <w:rFonts w:asciiTheme="minorHAnsi" w:hAnsiTheme="minorHAnsi"/>
+                <w:sz w:val="32"/>
+                <w:szCs w:val="32"/>
+              </w:rPr>
+            </w:pPr>
+            <w:r>
+              <w:rPr>
+                <w:rFonts w:asciiTheme="minorHAnsi" w:hAnsiTheme="minorHAnsi"/>
+                <w:sz w:val="32"/>
+                <w:szCs w:val="32"/>
+              </w:rPr>
+              <w:t>W</w:t>
+            </w:r>
+          </w:p>
+        </w:tc>
+      </w:tr>
+      <w:tr>
+        <w:tc>
+          <w:tcPr>
+            <w:cnfStyle w:val="001000000000" w:firstRow="0" w:lastRow="0" w:firstColumn="1" w:lastColumn="0" w:oddVBand="0" w:evenVBand="0" w:oddHBand="0" w:evenHBand="0" w:firstRowFirstColumn="0" w:firstRowLastColumn="0" w:lastRowFirstColumn="0" w:lastRowLastColumn="0"/>
+            <w:tcW w:w="558" w:type="dxa"/>
+          </w:tcPr>
+          <w:p>
+            <w:pPr>
+              <w:pStyle w:val="NoSpacing"/>
+              <w:rPr>
+                <w:rFonts w:asciiTheme="minorHAnsi" w:hAnsiTheme="minorHAnsi"/>
+                <w:sz w:val="32"/>
+                <w:szCs w:val="32"/>
+              </w:rPr>
+            </w:pPr>
+            <w:r>
+              <w:rPr>
+                <w:rFonts w:asciiTheme="minorHAnsi" w:hAnsiTheme="minorHAnsi"/>
+                <w:sz w:val="32"/>
+                <w:szCs w:val="32"/>
+              </w:rPr>
+              <w:t>18</w:t>
+            </w:r>
+          </w:p>
+        </w:tc>
+        <w:tc>
+          <w:tcPr>
+            <w:tcW w:w="7650" w:type="dxa"/>
+          </w:tcPr>
+          <w:p>
+            <w:pPr>
+              <w:pStyle w:val="NoSpacing"/>
+              <w:cnfStyle w:val="000000000000" w:firstRow="0" w:lastRow="0" w:firstColumn="0" w:lastColumn="0" w:oddVBand="0" w:evenVBand="0" w:oddHBand="0" w:evenHBand="0" w:firstRowFirstColumn="0" w:firstRowLastColumn="0" w:lastRowFirstColumn="0" w:lastRowLastColumn="0"/>
+              <w:rPr>
+                <w:rFonts w:asciiTheme="minorHAnsi" w:hAnsiTheme="minorHAnsi"/>
+                <w:sz w:val="32"/>
+                <w:szCs w:val="32"/>
+              </w:rPr>
+            </w:pPr>
+            <w:r>
+              <w:rPr>
+                <w:rFonts w:asciiTheme="minorHAnsi" w:hAnsiTheme="minorHAnsi"/>
+                <w:sz w:val="32"/>
+                <w:szCs w:val="32"/>
+              </w:rPr>
+              <w:t>When a room is full, players can no longer join</w:t>
+            </w:r>
+          </w:p>
+        </w:tc>
+        <w:tc>
+          <w:tcPr>
+            <w:tcW w:w="1368" w:type="dxa"/>
+          </w:tcPr>
+          <w:p>
+            <w:pPr>
+              <w:pStyle w:val="NoSpacing"/>
+              <w:cnfStyle w:val="000000000000" w:firstRow="0" w:lastRow="0" w:firstColumn="0" w:lastColumn="0" w:oddVBand="0" w:evenVBand="0" w:oddHBand="0" w:evenHBand="0" w:firstRowFirstColumn="0" w:firstRowLastColumn="0" w:lastRowFirstColumn="0" w:lastRowLastColumn="0"/>
+              <w:rPr>
+                <w:rFonts w:asciiTheme="minorHAnsi" w:hAnsiTheme="minorHAnsi"/>
+                <w:sz w:val="32"/>
+                <w:szCs w:val="32"/>
+              </w:rPr>
+            </w:pPr>
+            <w:r>
+              <w:rPr>
+                <w:rFonts w:asciiTheme="minorHAnsi" w:hAnsiTheme="minorHAnsi"/>
+                <w:sz w:val="32"/>
+                <w:szCs w:val="32"/>
+              </w:rPr>
+              <w:t>W</w:t>
+            </w:r>
+          </w:p>
+        </w:tc>
+      </w:tr>
+      <w:tr>
+        <w:trPr>
+          <w:cnfStyle w:val="000000100000" w:firstRow="0" w:lastRow="0" w:firstColumn="0" w:lastColumn="0" w:oddVBand="0" w:evenVBand="0" w:oddHBand="1" w:evenHBand="0" w:firstRowFirstColumn="0" w:firstRowLastColumn="0" w:lastRowFirstColumn="0" w:lastRowLastColumn="0"/>
+        </w:trPr>
+        <w:tc>
+          <w:tcPr>
+            <w:cnfStyle w:val="001000000000" w:firstRow="0" w:lastRow="0" w:firstColumn="1" w:lastColumn="0" w:oddVBand="0" w:evenVBand="0" w:oddHBand="0" w:evenHBand="0" w:firstRowFirstColumn="0" w:firstRowLastColumn="0" w:lastRowFirstColumn="0" w:lastRowLastColumn="0"/>
+            <w:tcW w:w="558" w:type="dxa"/>
+          </w:tcPr>
+          <w:p>
+            <w:pPr>
+              <w:pStyle w:val="NoSpacing"/>
+              <w:rPr>
+                <w:rFonts w:asciiTheme="minorHAnsi" w:hAnsiTheme="minorHAnsi"/>
+                <w:sz w:val="32"/>
+                <w:szCs w:val="32"/>
+              </w:rPr>
+            </w:pPr>
+            <w:r>
+              <w:rPr>
+                <w:rFonts w:asciiTheme="minorHAnsi" w:hAnsiTheme="minorHAnsi"/>
+                <w:sz w:val="32"/>
+                <w:szCs w:val="32"/>
+              </w:rPr>
+              <w:t>19</w:t>
+            </w:r>
+          </w:p>
+        </w:tc>
+        <w:tc>
+          <w:tcPr>
+            <w:tcW w:w="7650" w:type="dxa"/>
+          </w:tcPr>
+          <w:p>
+            <w:pPr>
+              <w:pStyle w:val="NoSpacing"/>
+              <w:cnfStyle w:val="000000100000" w:firstRow="0" w:lastRow="0" w:firstColumn="0" w:lastColumn="0" w:oddVBand="0" w:evenVBand="0" w:oddHBand="1" w:evenHBand="0" w:firstRowFirstColumn="0" w:firstRowLastColumn="0" w:lastRowFirstColumn="0" w:lastRowLastColumn="0"/>
+              <w:rPr>
+                <w:rFonts w:asciiTheme="minorHAnsi" w:hAnsiTheme="minorHAnsi"/>
+                <w:sz w:val="32"/>
+                <w:szCs w:val="32"/>
+              </w:rPr>
+            </w:pPr>
+            <w:r>
+              <w:rPr>
+                <w:rFonts w:asciiTheme="minorHAnsi" w:hAnsiTheme="minorHAnsi"/>
+                <w:sz w:val="32"/>
+                <w:szCs w:val="32"/>
+              </w:rPr>
+              <w:t>When starting a game, players are allowed to make private rooms</w:t>
+            </w:r>
+          </w:p>
+        </w:tc>
+        <w:tc>
+          <w:tcPr>
+            <w:tcW w:w="1368" w:type="dxa"/>
+          </w:tcPr>
+          <w:p>
+            <w:pPr>
+              <w:pStyle w:val="NoSpacing"/>
+              <w:cnfStyle w:val="000000100000" w:firstRow="0" w:lastRow="0" w:firstColumn="0" w:lastColumn="0" w:oddVBand="0" w:evenVBand="0" w:oddHBand="1" w:evenHBand="0" w:firstRowFirstColumn="0" w:firstRowLastColumn="0" w:lastRowFirstColumn="0" w:lastRowLastColumn="0"/>
+              <w:rPr>
+                <w:rFonts w:asciiTheme="minorHAnsi" w:hAnsiTheme="minorHAnsi"/>
+                <w:sz w:val="32"/>
+                <w:szCs w:val="32"/>
+              </w:rPr>
+            </w:pPr>
+            <w:r>
+              <w:rPr>
+                <w:rFonts w:asciiTheme="minorHAnsi" w:hAnsiTheme="minorHAnsi"/>
+                <w:sz w:val="32"/>
+                <w:szCs w:val="32"/>
+              </w:rPr>
+              <w:t>W</w:t>
+            </w:r>
+          </w:p>
+        </w:tc>
+      </w:tr>
+    </w:tbl>
+    <w:p/>
     <w:p/>
     <w:p/>
     <w:p>
@@ -1534,6 +3547,7 @@
         <w:pStyle w:val="Heading1"/>
       </w:pPr>
       <w:r>
+        <w:lastRenderedPageBreak/>
         <w:t>3. GUI</w:t>
       </w:r>
     </w:p>
@@ -1642,7 +3656,7 @@
         <w:rFonts w:asciiTheme="majorHAnsi" w:eastAsiaTheme="majorEastAsia" w:hAnsiTheme="majorHAnsi" w:cstheme="majorBidi"/>
         <w:noProof/>
       </w:rPr>
-      <w:t>1</w:t>
+      <w:t>4</w:t>
     </w:r>
     <w:r>
       <w:rPr>
@@ -3189,6 +5203,152 @@
       <w:color w:val="BDBDBD" w:themeColor="accent1"/>
     </w:rPr>
   </w:style>
+  <w:style w:type="table" w:styleId="MediumGrid3-Accent1">
+    <w:name w:val="Medium Grid 3 Accent 1"/>
+    <w:basedOn w:val="TableNormal"/>
+    <w:uiPriority w:val="69"/>
+    <w:rsid w:val="00802E4A"/>
+    <w:pPr>
+      <w:spacing w:after="0" w:line="240" w:lineRule="auto"/>
+    </w:pPr>
+    <w:rPr>
+      <w:rFonts w:ascii="Calibri" w:eastAsia="Calibri" w:hAnsi="Calibri" w:cs="Times New Roman"/>
+      <w:sz w:val="20"/>
+      <w:szCs w:val="20"/>
+    </w:rPr>
+    <w:tblPr>
+      <w:tblStyleRowBandSize w:val="1"/>
+      <w:tblStyleColBandSize w:val="1"/>
+      <w:tblInd w:w="0" w:type="dxa"/>
+      <w:tblBorders>
+        <w:top w:val="single" w:sz="8" w:space="0" w:color="FFFFFF" w:themeColor="background1"/>
+        <w:left w:val="single" w:sz="8" w:space="0" w:color="FFFFFF" w:themeColor="background1"/>
+        <w:bottom w:val="single" w:sz="8" w:space="0" w:color="FFFFFF" w:themeColor="background1"/>
+        <w:right w:val="single" w:sz="8" w:space="0" w:color="FFFFFF" w:themeColor="background1"/>
+        <w:insideH w:val="single" w:sz="6" w:space="0" w:color="FFFFFF" w:themeColor="background1"/>
+        <w:insideV w:val="single" w:sz="6" w:space="0" w:color="FFFFFF" w:themeColor="background1"/>
+      </w:tblBorders>
+      <w:tblCellMar>
+        <w:top w:w="0" w:type="dxa"/>
+        <w:left w:w="108" w:type="dxa"/>
+        <w:bottom w:w="0" w:type="dxa"/>
+        <w:right w:w="108" w:type="dxa"/>
+      </w:tblCellMar>
+    </w:tblPr>
+    <w:tcPr>
+      <w:shd w:val="clear" w:color="auto" w:fill="EEEEEE" w:themeFill="accent1" w:themeFillTint="3F"/>
+    </w:tcPr>
+    <w:tblStylePr w:type="firstRow">
+      <w:rPr>
+        <w:b/>
+        <w:bCs/>
+        <w:i w:val="0"/>
+        <w:iCs w:val="0"/>
+        <w:color w:val="FFFFFF" w:themeColor="background1"/>
+      </w:rPr>
+      <w:tblPr/>
+      <w:tcPr>
+        <w:tcBorders>
+          <w:top w:val="single" w:sz="8" w:space="0" w:color="FFFFFF" w:themeColor="background1"/>
+          <w:left w:val="single" w:sz="8" w:space="0" w:color="FFFFFF" w:themeColor="background1"/>
+          <w:bottom w:val="single" w:sz="24" w:space="0" w:color="FFFFFF" w:themeColor="background1"/>
+          <w:right w:val="single" w:sz="8" w:space="0" w:color="FFFFFF" w:themeColor="background1"/>
+          <w:insideH w:val="nil"/>
+          <w:insideV w:val="single" w:sz="8" w:space="0" w:color="FFFFFF" w:themeColor="background1"/>
+        </w:tcBorders>
+        <w:shd w:val="clear" w:color="auto" w:fill="BDBDBD" w:themeFill="accent1"/>
+      </w:tcPr>
+    </w:tblStylePr>
+    <w:tblStylePr w:type="lastRow">
+      <w:rPr>
+        <w:b/>
+        <w:bCs/>
+        <w:i w:val="0"/>
+        <w:iCs w:val="0"/>
+        <w:color w:val="FFFFFF" w:themeColor="background1"/>
+      </w:rPr>
+      <w:tblPr/>
+      <w:tcPr>
+        <w:tcBorders>
+          <w:top w:val="single" w:sz="24" w:space="0" w:color="FFFFFF" w:themeColor="background1"/>
+          <w:left w:val="single" w:sz="8" w:space="0" w:color="FFFFFF" w:themeColor="background1"/>
+          <w:bottom w:val="single" w:sz="8" w:space="0" w:color="FFFFFF" w:themeColor="background1"/>
+          <w:right w:val="single" w:sz="8" w:space="0" w:color="FFFFFF" w:themeColor="background1"/>
+          <w:insideH w:val="nil"/>
+          <w:insideV w:val="single" w:sz="8" w:space="0" w:color="FFFFFF" w:themeColor="background1"/>
+        </w:tcBorders>
+        <w:shd w:val="clear" w:color="auto" w:fill="BDBDBD" w:themeFill="accent1"/>
+      </w:tcPr>
+    </w:tblStylePr>
+    <w:tblStylePr w:type="firstCol">
+      <w:rPr>
+        <w:b/>
+        <w:bCs/>
+        <w:i w:val="0"/>
+        <w:iCs w:val="0"/>
+        <w:color w:val="FFFFFF" w:themeColor="background1"/>
+      </w:rPr>
+      <w:tblPr/>
+      <w:tcPr>
+        <w:tcBorders>
+          <w:left w:val="single" w:sz="8" w:space="0" w:color="FFFFFF" w:themeColor="background1"/>
+          <w:right w:val="single" w:sz="24" w:space="0" w:color="FFFFFF" w:themeColor="background1"/>
+          <w:insideH w:val="nil"/>
+          <w:insideV w:val="nil"/>
+        </w:tcBorders>
+        <w:shd w:val="clear" w:color="auto" w:fill="BDBDBD" w:themeFill="accent1"/>
+      </w:tcPr>
+    </w:tblStylePr>
+    <w:tblStylePr w:type="lastCol">
+      <w:rPr>
+        <w:b/>
+        <w:bCs/>
+        <w:i w:val="0"/>
+        <w:iCs w:val="0"/>
+        <w:color w:val="FFFFFF" w:themeColor="background1"/>
+      </w:rPr>
+      <w:tblPr/>
+      <w:tcPr>
+        <w:tcBorders>
+          <w:top w:val="nil"/>
+          <w:left w:val="single" w:sz="24" w:space="0" w:color="FFFFFF" w:themeColor="background1"/>
+          <w:bottom w:val="nil"/>
+          <w:right w:val="nil"/>
+          <w:insideH w:val="nil"/>
+          <w:insideV w:val="nil"/>
+        </w:tcBorders>
+        <w:shd w:val="clear" w:color="auto" w:fill="BDBDBD" w:themeFill="accent1"/>
+      </w:tcPr>
+    </w:tblStylePr>
+    <w:tblStylePr w:type="band1Vert">
+      <w:tblPr/>
+      <w:tcPr>
+        <w:tcBorders>
+          <w:top w:val="single" w:sz="8" w:space="0" w:color="FFFFFF" w:themeColor="background1"/>
+          <w:left w:val="single" w:sz="8" w:space="0" w:color="FFFFFF" w:themeColor="background1"/>
+          <w:bottom w:val="single" w:sz="8" w:space="0" w:color="FFFFFF" w:themeColor="background1"/>
+          <w:right w:val="single" w:sz="8" w:space="0" w:color="FFFFFF" w:themeColor="background1"/>
+          <w:insideH w:val="nil"/>
+          <w:insideV w:val="nil"/>
+        </w:tcBorders>
+        <w:shd w:val="clear" w:color="auto" w:fill="DEDEDE" w:themeFill="accent1" w:themeFillTint="7F"/>
+      </w:tcPr>
+    </w:tblStylePr>
+    <w:tblStylePr w:type="band1Horz">
+      <w:tblPr/>
+      <w:tcPr>
+        <w:tcBorders>
+          <w:top w:val="single" w:sz="8" w:space="0" w:color="FFFFFF" w:themeColor="background1"/>
+          <w:left w:val="single" w:sz="8" w:space="0" w:color="FFFFFF" w:themeColor="background1"/>
+          <w:bottom w:val="single" w:sz="8" w:space="0" w:color="FFFFFF" w:themeColor="background1"/>
+          <w:right w:val="single" w:sz="8" w:space="0" w:color="FFFFFF" w:themeColor="background1"/>
+          <w:insideH w:val="single" w:sz="8" w:space="0" w:color="FFFFFF" w:themeColor="background1"/>
+          <w:insideV w:val="single" w:sz="8" w:space="0" w:color="FFFFFF" w:themeColor="background1"/>
+        </w:tcBorders>
+        <w:shd w:val="clear" w:color="auto" w:fill="DEDEDE" w:themeFill="accent1" w:themeFillTint="7F"/>
+      </w:tcPr>
+    </w:tblStylePr>
+  </w:style>
 </w:styles>
 </file>
 
@@ -3841,6 +6001,152 @@
       <w:color w:val="BDBDBD" w:themeColor="accent1"/>
     </w:rPr>
   </w:style>
+  <w:style w:type="table" w:styleId="MediumGrid3-Accent1">
+    <w:name w:val="Medium Grid 3 Accent 1"/>
+    <w:basedOn w:val="TableNormal"/>
+    <w:uiPriority w:val="69"/>
+    <w:rsid w:val="00802E4A"/>
+    <w:pPr>
+      <w:spacing w:after="0" w:line="240" w:lineRule="auto"/>
+    </w:pPr>
+    <w:rPr>
+      <w:rFonts w:ascii="Calibri" w:eastAsia="Calibri" w:hAnsi="Calibri" w:cs="Times New Roman"/>
+      <w:sz w:val="20"/>
+      <w:szCs w:val="20"/>
+    </w:rPr>
+    <w:tblPr>
+      <w:tblStyleRowBandSize w:val="1"/>
+      <w:tblStyleColBandSize w:val="1"/>
+      <w:tblInd w:w="0" w:type="dxa"/>
+      <w:tblBorders>
+        <w:top w:val="single" w:sz="8" w:space="0" w:color="FFFFFF" w:themeColor="background1"/>
+        <w:left w:val="single" w:sz="8" w:space="0" w:color="FFFFFF" w:themeColor="background1"/>
+        <w:bottom w:val="single" w:sz="8" w:space="0" w:color="FFFFFF" w:themeColor="background1"/>
+        <w:right w:val="single" w:sz="8" w:space="0" w:color="FFFFFF" w:themeColor="background1"/>
+        <w:insideH w:val="single" w:sz="6" w:space="0" w:color="FFFFFF" w:themeColor="background1"/>
+        <w:insideV w:val="single" w:sz="6" w:space="0" w:color="FFFFFF" w:themeColor="background1"/>
+      </w:tblBorders>
+      <w:tblCellMar>
+        <w:top w:w="0" w:type="dxa"/>
+        <w:left w:w="108" w:type="dxa"/>
+        <w:bottom w:w="0" w:type="dxa"/>
+        <w:right w:w="108" w:type="dxa"/>
+      </w:tblCellMar>
+    </w:tblPr>
+    <w:tcPr>
+      <w:shd w:val="clear" w:color="auto" w:fill="EEEEEE" w:themeFill="accent1" w:themeFillTint="3F"/>
+    </w:tcPr>
+    <w:tblStylePr w:type="firstRow">
+      <w:rPr>
+        <w:b/>
+        <w:bCs/>
+        <w:i w:val="0"/>
+        <w:iCs w:val="0"/>
+        <w:color w:val="FFFFFF" w:themeColor="background1"/>
+      </w:rPr>
+      <w:tblPr/>
+      <w:tcPr>
+        <w:tcBorders>
+          <w:top w:val="single" w:sz="8" w:space="0" w:color="FFFFFF" w:themeColor="background1"/>
+          <w:left w:val="single" w:sz="8" w:space="0" w:color="FFFFFF" w:themeColor="background1"/>
+          <w:bottom w:val="single" w:sz="24" w:space="0" w:color="FFFFFF" w:themeColor="background1"/>
+          <w:right w:val="single" w:sz="8" w:space="0" w:color="FFFFFF" w:themeColor="background1"/>
+          <w:insideH w:val="nil"/>
+          <w:insideV w:val="single" w:sz="8" w:space="0" w:color="FFFFFF" w:themeColor="background1"/>
+        </w:tcBorders>
+        <w:shd w:val="clear" w:color="auto" w:fill="BDBDBD" w:themeFill="accent1"/>
+      </w:tcPr>
+    </w:tblStylePr>
+    <w:tblStylePr w:type="lastRow">
+      <w:rPr>
+        <w:b/>
+        <w:bCs/>
+        <w:i w:val="0"/>
+        <w:iCs w:val="0"/>
+        <w:color w:val="FFFFFF" w:themeColor="background1"/>
+      </w:rPr>
+      <w:tblPr/>
+      <w:tcPr>
+        <w:tcBorders>
+          <w:top w:val="single" w:sz="24" w:space="0" w:color="FFFFFF" w:themeColor="background1"/>
+          <w:left w:val="single" w:sz="8" w:space="0" w:color="FFFFFF" w:themeColor="background1"/>
+          <w:bottom w:val="single" w:sz="8" w:space="0" w:color="FFFFFF" w:themeColor="background1"/>
+          <w:right w:val="single" w:sz="8" w:space="0" w:color="FFFFFF" w:themeColor="background1"/>
+          <w:insideH w:val="nil"/>
+          <w:insideV w:val="single" w:sz="8" w:space="0" w:color="FFFFFF" w:themeColor="background1"/>
+        </w:tcBorders>
+        <w:shd w:val="clear" w:color="auto" w:fill="BDBDBD" w:themeFill="accent1"/>
+      </w:tcPr>
+    </w:tblStylePr>
+    <w:tblStylePr w:type="firstCol">
+      <w:rPr>
+        <w:b/>
+        <w:bCs/>
+        <w:i w:val="0"/>
+        <w:iCs w:val="0"/>
+        <w:color w:val="FFFFFF" w:themeColor="background1"/>
+      </w:rPr>
+      <w:tblPr/>
+      <w:tcPr>
+        <w:tcBorders>
+          <w:left w:val="single" w:sz="8" w:space="0" w:color="FFFFFF" w:themeColor="background1"/>
+          <w:right w:val="single" w:sz="24" w:space="0" w:color="FFFFFF" w:themeColor="background1"/>
+          <w:insideH w:val="nil"/>
+          <w:insideV w:val="nil"/>
+        </w:tcBorders>
+        <w:shd w:val="clear" w:color="auto" w:fill="BDBDBD" w:themeFill="accent1"/>
+      </w:tcPr>
+    </w:tblStylePr>
+    <w:tblStylePr w:type="lastCol">
+      <w:rPr>
+        <w:b/>
+        <w:bCs/>
+        <w:i w:val="0"/>
+        <w:iCs w:val="0"/>
+        <w:color w:val="FFFFFF" w:themeColor="background1"/>
+      </w:rPr>
+      <w:tblPr/>
+      <w:tcPr>
+        <w:tcBorders>
+          <w:top w:val="nil"/>
+          <w:left w:val="single" w:sz="24" w:space="0" w:color="FFFFFF" w:themeColor="background1"/>
+          <w:bottom w:val="nil"/>
+          <w:right w:val="nil"/>
+          <w:insideH w:val="nil"/>
+          <w:insideV w:val="nil"/>
+        </w:tcBorders>
+        <w:shd w:val="clear" w:color="auto" w:fill="BDBDBD" w:themeFill="accent1"/>
+      </w:tcPr>
+    </w:tblStylePr>
+    <w:tblStylePr w:type="band1Vert">
+      <w:tblPr/>
+      <w:tcPr>
+        <w:tcBorders>
+          <w:top w:val="single" w:sz="8" w:space="0" w:color="FFFFFF" w:themeColor="background1"/>
+          <w:left w:val="single" w:sz="8" w:space="0" w:color="FFFFFF" w:themeColor="background1"/>
+          <w:bottom w:val="single" w:sz="8" w:space="0" w:color="FFFFFF" w:themeColor="background1"/>
+          <w:right w:val="single" w:sz="8" w:space="0" w:color="FFFFFF" w:themeColor="background1"/>
+          <w:insideH w:val="nil"/>
+          <w:insideV w:val="nil"/>
+        </w:tcBorders>
+        <w:shd w:val="clear" w:color="auto" w:fill="DEDEDE" w:themeFill="accent1" w:themeFillTint="7F"/>
+      </w:tcPr>
+    </w:tblStylePr>
+    <w:tblStylePr w:type="band1Horz">
+      <w:tblPr/>
+      <w:tcPr>
+        <w:tcBorders>
+          <w:top w:val="single" w:sz="8" w:space="0" w:color="FFFFFF" w:themeColor="background1"/>
+          <w:left w:val="single" w:sz="8" w:space="0" w:color="FFFFFF" w:themeColor="background1"/>
+          <w:bottom w:val="single" w:sz="8" w:space="0" w:color="FFFFFF" w:themeColor="background1"/>
+          <w:right w:val="single" w:sz="8" w:space="0" w:color="FFFFFF" w:themeColor="background1"/>
+          <w:insideH w:val="single" w:sz="8" w:space="0" w:color="FFFFFF" w:themeColor="background1"/>
+          <w:insideV w:val="single" w:sz="8" w:space="0" w:color="FFFFFF" w:themeColor="background1"/>
+        </w:tcBorders>
+        <w:shd w:val="clear" w:color="auto" w:fill="DEDEDE" w:themeFill="accent1" w:themeFillTint="7F"/>
+      </w:tcPr>
+    </w:tblStylePr>
+  </w:style>
 </w:styles>
 </file>
 
@@ -3940,32 +6246,6 @@
         </w:p>
       </w:docPartBody>
     </w:docPart>
-    <w:docPart>
-      <w:docPartPr>
-        <w:name w:val="B351C9ECC48C49E9BB5F7752B666BA33"/>
-        <w:category>
-          <w:name w:val="General"/>
-          <w:gallery w:val="placeholder"/>
-        </w:category>
-        <w:types>
-          <w:type w:val="bbPlcHdr"/>
-        </w:types>
-        <w:behaviors>
-          <w:behavior w:val="content"/>
-        </w:behaviors>
-        <w:guid w:val="{A53D2961-DC03-48BA-9D14-AAAA1E417EB6}"/>
-      </w:docPartPr>
-      <w:docPartBody>
-        <w:p>
-          <w:pPr>
-            <w:pStyle w:val="B351C9ECC48C49E9BB5F7752B666BA33"/>
-          </w:pPr>
-          <w:r>
-            <w:t>[Type the abstract of the document here. The abstract is typically a short summary of the contents of the document. Type the abstract of the document here. The abstract is typically a short summary of the contents of the document.]</w:t>
-          </w:r>
-        </w:p>
-      </w:docPartBody>
-    </w:docPart>
   </w:docParts>
 </w:glossaryDocument>
 </file>
@@ -3977,7 +6257,7 @@
     <w:charset w:val="00"/>
     <w:family w:val="roman"/>
     <w:pitch w:val="variable"/>
-    <w:sig w:usb0="E0002AFF" w:usb1="C0007841" w:usb2="00000009" w:usb3="00000000" w:csb0="000001FF" w:csb1="00000000"/>
+    <w:sig w:usb0="E0002EFF" w:usb1="C0007843" w:usb2="00000009" w:usb3="00000000" w:csb0="000001FF" w:csb1="00000000"/>
   </w:font>
   <w:font w:name="Symbol">
     <w:panose1 w:val="05050102010706020507"/>
@@ -4011,15 +6291,16 @@
     <w:panose1 w:val="020B0604030504040204"/>
     <w:charset w:val="00"/>
     <w:family w:val="swiss"/>
+    <w:notTrueType/>
     <w:pitch w:val="variable"/>
-    <w:sig w:usb0="E1002EFF" w:usb1="C000605B" w:usb2="00000029" w:usb3="00000000" w:csb0="000101FF" w:csb1="00000000"/>
+    <w:sig w:usb0="00000003" w:usb1="00000000" w:usb2="00000000" w:usb3="00000000" w:csb0="00000001" w:csb1="00000000"/>
   </w:font>
   <w:font w:name="Calibri">
     <w:panose1 w:val="020F0502020204030204"/>
     <w:charset w:val="00"/>
     <w:family w:val="swiss"/>
     <w:pitch w:val="variable"/>
-    <w:sig w:usb0="E10002FF" w:usb1="4000ACFF" w:usb2="00000009" w:usb3="00000000" w:csb0="0000019F" w:csb1="00000000"/>
+    <w:sig w:usb0="E00002FF" w:usb1="4000ACFF" w:usb2="00000001" w:usb3="00000000" w:csb0="0000019F" w:csb1="00000000"/>
   </w:font>
   <w:font w:name="Cambria">
     <w:panose1 w:val="02040503050406030204"/>
@@ -4050,6 +6331,7 @@
     <w:rsid w:val="003D1EC5"/>
     <w:rsid w:val="008179CE"/>
     <w:rsid w:val="00842B9B"/>
+    <w:rsid w:val="00B06E84"/>
     <w:rsid w:val="00C91636"/>
     <w:rsid w:val="00F30A90"/>
   </w:rsids>
@@ -5234,7 +7516,7 @@
 </file>
 
 <file path=customXml/itemProps2.xml><?xml version="1.0" encoding="utf-8"?>
-<ds:datastoreItem xmlns:ds="http://schemas.openxmlformats.org/officeDocument/2006/customXml" ds:itemID="{02C6BA89-43FB-4848-8A85-494D40860606}">
+<ds:datastoreItem xmlns:ds="http://schemas.openxmlformats.org/officeDocument/2006/customXml" ds:itemID="{8928C416-FDA4-4815-B9E5-AF30CCDF2652}">
   <ds:schemaRefs>
     <ds:schemaRef ds:uri="http://schemas.openxmlformats.org/officeDocument/2006/bibliography"/>
   </ds:schemaRefs>

</xml_diff>